<commit_message>
Started Lab 2 Report
</commit_message>
<xml_diff>
--- a/Lab 1/Report/Lab1.docx
+++ b/Lab 1/Report/Lab1.docx
@@ -3,79 +3,244 @@
 <w:document xmlns:wpc="http://schemas.microsoft.com/office/word/2010/wordprocessingCanvas" xmlns:cx="http://schemas.microsoft.com/office/drawing/2014/chartex" xmlns:cx1="http://schemas.microsoft.com/office/drawing/2015/9/8/chartex" xmlns:cx2="http://schemas.microsoft.com/office/drawing/2015/10/21/chartex" xmlns:mc="http://schemas.openxmlformats.org/markup-compatibility/2006" xmlns:o="urn:schemas-microsoft-com:office:office" xmlns:r="http://schemas.openxmlformats.org/officeDocument/2006/relationships" xmlns:m="http://schemas.openxmlformats.org/officeDocument/2006/math" xmlns:v="urn:schemas-microsoft-com:vml" xmlns:wp14="http://schemas.microsoft.com/office/word/2010/wordprocessingDrawing" xmlns:wp="http://schemas.openxmlformats.org/drawingml/2006/wordprocessingDrawing" xmlns:w10="urn:schemas-microsoft-com:office:word" xmlns:w="http://schemas.openxmlformats.org/wordprocessingml/2006/main" xmlns:w14="http://schemas.microsoft.com/office/word/2010/wordml" xmlns:w15="http://schemas.microsoft.com/office/word/2012/wordml" xmlns:w16se="http://schemas.microsoft.com/office/word/2015/wordml/symex" xmlns:wpg="http://schemas.microsoft.com/office/word/2010/wordprocessingGroup" xmlns:wpi="http://schemas.microsoft.com/office/word/2010/wordprocessingInk" xmlns:wne="http://schemas.microsoft.com/office/word/2006/wordml" xmlns:wps="http://schemas.microsoft.com/office/word/2010/wordprocessingShape" mc:Ignorable="w14 w15 w16se wp14">
   <w:background w:color="FFFFFF"/>
   <w:body>
+    <w:tbl>
+      <w:tblPr>
+        <w:tblStyle w:val="TableGrid"/>
+        <w:tblW w:w="0" w:type="auto"/>
+        <w:tblBorders>
+          <w:top w:val="none" w:sz="0" w:space="0" w:color="auto"/>
+          <w:left w:val="none" w:sz="0" w:space="0" w:color="auto"/>
+          <w:bottom w:val="none" w:sz="0" w:space="0" w:color="auto"/>
+          <w:right w:val="none" w:sz="0" w:space="0" w:color="auto"/>
+          <w:insideH w:val="none" w:sz="0" w:space="0" w:color="auto"/>
+          <w:insideV w:val="none" w:sz="0" w:space="0" w:color="auto"/>
+        </w:tblBorders>
+        <w:tblLook w:val="04A0" w:firstRow="1" w:lastRow="0" w:firstColumn="1" w:lastColumn="0" w:noHBand="0" w:noVBand="1"/>
+      </w:tblPr>
+      <w:tblGrid>
+        <w:gridCol w:w="4788"/>
+        <w:gridCol w:w="4788"/>
+      </w:tblGrid>
+      <w:tr>
+        <w:tc>
+          <w:tcPr>
+            <w:tcW w:w="4788" w:type="dxa"/>
+          </w:tcPr>
+          <w:p>
+            <w:pPr>
+              <w:pStyle w:val="Heading1"/>
+              <w:jc w:val="left"/>
+              <w:outlineLvl w:val="0"/>
+              <w:rPr>
+                <w:rFonts w:ascii="Times New Roman" w:hAnsi="Times New Roman" w:cs="Times New Roman"/>
+                <w:b w:val="0"/>
+                <w:sz w:val="22"/>
+              </w:rPr>
+            </w:pPr>
+            <w:bookmarkStart w:id="0" w:name="_od16dns4l9at" w:colFirst="0" w:colLast="0"/>
+            <w:bookmarkEnd w:id="0"/>
+            <w:r>
+              <w:rPr>
+                <w:rFonts w:ascii="Times New Roman" w:hAnsi="Times New Roman" w:cs="Times New Roman"/>
+                <w:b w:val="0"/>
+                <w:sz w:val="22"/>
+                <w:szCs w:val="22"/>
+              </w:rPr>
+              <w:t>Group 30</w:t>
+            </w:r>
+          </w:p>
+          <w:p>
+            <w:pPr>
+              <w:pStyle w:val="Heading1"/>
+              <w:jc w:val="left"/>
+              <w:outlineLvl w:val="0"/>
+              <w:rPr>
+                <w:rFonts w:ascii="Times New Roman" w:hAnsi="Times New Roman" w:cs="Times New Roman"/>
+                <w:b w:val="0"/>
+                <w:sz w:val="22"/>
+              </w:rPr>
+            </w:pPr>
+            <w:r>
+              <w:rPr>
+                <w:rFonts w:ascii="Times New Roman" w:hAnsi="Times New Roman" w:cs="Times New Roman"/>
+                <w:b w:val="0"/>
+                <w:sz w:val="22"/>
+                <w:szCs w:val="22"/>
+              </w:rPr>
+              <w:t>Gabriel Chootong 260 637 105</w:t>
+            </w:r>
+            <w:r>
+              <w:rPr>
+                <w:rFonts w:ascii="Times New Roman" w:hAnsi="Times New Roman" w:cs="Times New Roman"/>
+                <w:b w:val="0"/>
+                <w:sz w:val="22"/>
+              </w:rPr>
+              <w:t xml:space="preserve"> </w:t>
+            </w:r>
+          </w:p>
+          <w:p>
+            <w:pPr>
+              <w:pStyle w:val="Heading1"/>
+              <w:jc w:val="left"/>
+              <w:outlineLvl w:val="0"/>
+              <w:rPr>
+                <w:rFonts w:ascii="Times New Roman" w:hAnsi="Times New Roman" w:cs="Times New Roman"/>
+                <w:b w:val="0"/>
+                <w:sz w:val="22"/>
+              </w:rPr>
+            </w:pPr>
+            <w:r>
+              <w:rPr>
+                <w:rFonts w:ascii="Times New Roman" w:hAnsi="Times New Roman" w:cs="Times New Roman"/>
+                <w:b w:val="0"/>
+                <w:sz w:val="22"/>
+                <w:szCs w:val="22"/>
+              </w:rPr>
+              <w:t>Sean Stappas 260 630 512</w:t>
+            </w:r>
+          </w:p>
+        </w:tc>
+        <w:tc>
+          <w:tcPr>
+            <w:tcW w:w="4788" w:type="dxa"/>
+          </w:tcPr>
+          <w:p>
+            <w:pPr>
+              <w:pStyle w:val="Heading1"/>
+              <w:jc w:val="right"/>
+              <w:outlineLvl w:val="0"/>
+              <w:rPr>
+                <w:rFonts w:ascii="Times New Roman" w:hAnsi="Times New Roman" w:cs="Times New Roman"/>
+                <w:b w:val="0"/>
+                <w:sz w:val="22"/>
+                <w:szCs w:val="22"/>
+              </w:rPr>
+            </w:pPr>
+            <w:r>
+              <w:rPr>
+                <w:rFonts w:ascii="Times New Roman" w:hAnsi="Times New Roman" w:cs="Times New Roman"/>
+                <w:b w:val="0"/>
+                <w:sz w:val="22"/>
+                <w:szCs w:val="22"/>
+              </w:rPr>
+              <w:t>October 7, 2016</w:t>
+            </w:r>
+          </w:p>
+          <w:p>
+            <w:pPr>
+              <w:jc w:val="right"/>
+              <w:rPr>
+                <w:rFonts w:ascii="Times New Roman" w:hAnsi="Times New Roman" w:cs="Times New Roman"/>
+              </w:rPr>
+            </w:pPr>
+            <w:r>
+              <w:rPr>
+                <w:rFonts w:ascii="Times New Roman" w:hAnsi="Times New Roman" w:cs="Times New Roman"/>
+              </w:rPr>
+              <w:t>ECSE-323</w:t>
+            </w:r>
+          </w:p>
+        </w:tc>
+      </w:tr>
+      <w:tr>
+        <w:tc>
+          <w:tcPr>
+            <w:tcW w:w="4788" w:type="dxa"/>
+          </w:tcPr>
+          <w:p>
+            <w:pPr>
+              <w:pStyle w:val="Heading1"/>
+              <w:jc w:val="left"/>
+              <w:outlineLvl w:val="0"/>
+              <w:rPr>
+                <w:rFonts w:ascii="Times New Roman" w:hAnsi="Times New Roman" w:cs="Times New Roman"/>
+                <w:b w:val="0"/>
+                <w:sz w:val="22"/>
+                <w:szCs w:val="22"/>
+              </w:rPr>
+            </w:pPr>
+          </w:p>
+        </w:tc>
+        <w:tc>
+          <w:tcPr>
+            <w:tcW w:w="4788" w:type="dxa"/>
+          </w:tcPr>
+          <w:p>
+            <w:pPr>
+              <w:pStyle w:val="Heading1"/>
+              <w:jc w:val="right"/>
+              <w:outlineLvl w:val="0"/>
+              <w:rPr>
+                <w:rFonts w:ascii="Times New Roman" w:hAnsi="Times New Roman" w:cs="Times New Roman"/>
+                <w:b w:val="0"/>
+                <w:sz w:val="22"/>
+                <w:szCs w:val="22"/>
+              </w:rPr>
+            </w:pPr>
+          </w:p>
+        </w:tc>
+      </w:tr>
+      <w:tr>
+        <w:tc>
+          <w:tcPr>
+            <w:tcW w:w="4788" w:type="dxa"/>
+          </w:tcPr>
+          <w:p>
+            <w:pPr>
+              <w:pStyle w:val="Heading1"/>
+              <w:jc w:val="left"/>
+              <w:outlineLvl w:val="0"/>
+              <w:rPr>
+                <w:rFonts w:ascii="Times New Roman" w:hAnsi="Times New Roman" w:cs="Times New Roman"/>
+                <w:b w:val="0"/>
+                <w:sz w:val="22"/>
+                <w:szCs w:val="22"/>
+              </w:rPr>
+            </w:pPr>
+          </w:p>
+        </w:tc>
+        <w:tc>
+          <w:tcPr>
+            <w:tcW w:w="4788" w:type="dxa"/>
+          </w:tcPr>
+          <w:p>
+            <w:pPr>
+              <w:pStyle w:val="Heading1"/>
+              <w:jc w:val="right"/>
+              <w:outlineLvl w:val="0"/>
+              <w:rPr>
+                <w:rFonts w:ascii="Times New Roman" w:hAnsi="Times New Roman" w:cs="Times New Roman"/>
+                <w:b w:val="0"/>
+                <w:sz w:val="22"/>
+                <w:szCs w:val="22"/>
+              </w:rPr>
+            </w:pPr>
+          </w:p>
+        </w:tc>
+      </w:tr>
+    </w:tbl>
     <w:p>
       <w:pPr>
         <w:pStyle w:val="Heading1"/>
-        <w:jc w:val="left"/>
-        <w:rPr>
-          <w:b w:val="0"/>
-          <w:sz w:val="22"/>
-        </w:rPr>
-      </w:pPr>
-      <w:bookmarkStart w:id="0" w:name="_od16dns4l9at" w:colFirst="0" w:colLast="0"/>
-      <w:bookmarkEnd w:id="0"/>
-      <w:r>
-        <w:rPr>
-          <w:b w:val="0"/>
-          <w:sz w:val="22"/>
-          <w:szCs w:val="22"/>
-        </w:rPr>
-        <w:t>Group 30</w:t>
+        <w:contextualSpacing w:val="0"/>
+        <w:rPr>
+          <w:rFonts w:ascii="Times New Roman" w:hAnsi="Times New Roman" w:cs="Times New Roman"/>
+        </w:rPr>
+      </w:pPr>
+      <w:r>
+        <w:rPr>
+          <w:rFonts w:ascii="Times New Roman" w:hAnsi="Times New Roman" w:cs="Times New Roman"/>
+        </w:rPr>
+        <w:t>Report of the g30_16_4_Encoder Circuit</w:t>
       </w:r>
     </w:p>
     <w:p>
       <w:pPr>
-        <w:pStyle w:val="Heading1"/>
-        <w:jc w:val="left"/>
-        <w:rPr>
-          <w:b w:val="0"/>
-          <w:sz w:val="22"/>
-        </w:rPr>
-      </w:pPr>
-      <w:r>
-        <w:rPr>
-          <w:b w:val="0"/>
-          <w:sz w:val="22"/>
-          <w:szCs w:val="22"/>
-        </w:rPr>
-        <w:t>Gabriel Chootong 260 637 105</w:t>
-      </w:r>
+        <w:rPr>
+          <w:rFonts w:ascii="Times New Roman" w:hAnsi="Times New Roman" w:cs="Times New Roman"/>
+        </w:rPr>
+      </w:pPr>
     </w:p>
-    <w:p>
-      <w:pPr>
-        <w:pStyle w:val="Heading1"/>
-        <w:jc w:val="left"/>
-        <w:rPr>
-          <w:b w:val="0"/>
-          <w:sz w:val="22"/>
-        </w:rPr>
-      </w:pPr>
-      <w:r>
-        <w:rPr>
-          <w:b w:val="0"/>
-          <w:sz w:val="22"/>
-          <w:szCs w:val="22"/>
-        </w:rPr>
-        <w:t>Sean Stappas 260 630 512</w:t>
-      </w:r>
-    </w:p>
-    <w:p>
-      <w:pPr>
-        <w:pStyle w:val="Heading1"/>
-        <w:contextualSpacing w:val="0"/>
-        <w:jc w:val="both"/>
-      </w:pPr>
-    </w:p>
-    <w:p>
-      <w:pPr>
-        <w:pStyle w:val="Heading1"/>
-        <w:contextualSpacing w:val="0"/>
-      </w:pPr>
-      <w:r>
-        <w:t>Report of the g30_16_4_Encoder Circuit</w:t>
-      </w:r>
-    </w:p>
-    <w:p/>
     <w:p>
       <w:pPr>
         <w:pStyle w:val="Heading2"/>
@@ -84,57 +249,106 @@
           <w:numId w:val="1"/>
         </w:numPr>
         <w:ind w:hanging="360"/>
+        <w:rPr>
+          <w:rFonts w:ascii="Times New Roman" w:hAnsi="Times New Roman" w:cs="Times New Roman"/>
+        </w:rPr>
       </w:pPr>
       <w:bookmarkStart w:id="1" w:name="_69yzwunsfxnm" w:colFirst="0" w:colLast="0"/>
       <w:bookmarkEnd w:id="1"/>
       <w:r>
+        <w:rPr>
+          <w:rFonts w:ascii="Times New Roman" w:hAnsi="Times New Roman" w:cs="Times New Roman"/>
+        </w:rPr>
         <w:t>Circuit Description</w:t>
       </w:r>
     </w:p>
     <w:p>
       <w:pPr>
         <w:ind w:firstLine="720"/>
-      </w:pPr>
-      <w:r>
+        <w:rPr>
+          <w:rFonts w:ascii="Times New Roman" w:hAnsi="Times New Roman" w:cs="Times New Roman"/>
+        </w:rPr>
+      </w:pPr>
+      <w:r>
+        <w:rPr>
+          <w:rFonts w:ascii="Times New Roman" w:hAnsi="Times New Roman" w:cs="Times New Roman"/>
+        </w:rPr>
         <w:t xml:space="preserve">This encoder circuit takes the 16-bit signal “BLOCK_COL” as input. It outputs the 4-bit signal “CODE” as well as the 1-bit signal “ERROR”. The “CODE” signal corresponds to a 4-bit binary number that indicates the index of a bit that is set to '1' in the “BLOCK_COL” signal. If more than one bit is set to '1' in “BLOCK_COL”, the circuit will output the index of the least significant bit. If the 16 bits of “BLOCK_COL” are set to '0', the “ERROR” signal will be set to '1'. Input and output signals are shown on </w:t>
       </w:r>
       <w:r>
+        <w:rPr>
+          <w:rFonts w:ascii="Times New Roman" w:hAnsi="Times New Roman" w:cs="Times New Roman"/>
+        </w:rPr>
         <w:fldChar w:fldCharType="begin"/>
       </w:r>
       <w:r>
+        <w:rPr>
+          <w:rFonts w:ascii="Times New Roman" w:hAnsi="Times New Roman" w:cs="Times New Roman"/>
+        </w:rPr>
         <w:instrText xml:space="preserve"> REF _Ref463300807 \h </w:instrText>
       </w:r>
       <w:r>
+        <w:rPr>
+          <w:rFonts w:ascii="Times New Roman" w:hAnsi="Times New Roman" w:cs="Times New Roman"/>
+        </w:rPr>
+        <w:instrText xml:space="preserve"> \* MERGEFORMAT </w:instrText>
+      </w:r>
+      <w:r>
+        <w:rPr>
+          <w:rFonts w:ascii="Times New Roman" w:hAnsi="Times New Roman" w:cs="Times New Roman"/>
+        </w:rPr>
+      </w:r>
+      <w:r>
+        <w:rPr>
+          <w:rFonts w:ascii="Times New Roman" w:hAnsi="Times New Roman" w:cs="Times New Roman"/>
+        </w:rPr>
         <w:fldChar w:fldCharType="separate"/>
       </w:r>
       <w:r>
+        <w:rPr>
+          <w:rFonts w:ascii="Times New Roman" w:hAnsi="Times New Roman" w:cs="Times New Roman"/>
+        </w:rPr>
         <w:t xml:space="preserve">Figure </w:t>
       </w:r>
       <w:r>
         <w:rPr>
+          <w:rFonts w:ascii="Times New Roman" w:hAnsi="Times New Roman" w:cs="Times New Roman"/>
           <w:noProof/>
         </w:rPr>
         <w:t>1</w:t>
       </w:r>
       <w:r>
+        <w:rPr>
+          <w:rFonts w:ascii="Times New Roman" w:hAnsi="Times New Roman" w:cs="Times New Roman"/>
+        </w:rPr>
         <w:fldChar w:fldCharType="end"/>
       </w:r>
       <w:r>
+        <w:rPr>
+          <w:rFonts w:ascii="Times New Roman" w:hAnsi="Times New Roman" w:cs="Times New Roman"/>
+        </w:rPr>
         <w:t>.</w:t>
       </w:r>
     </w:p>
     <w:p>
       <w:pPr>
         <w:ind w:firstLine="720"/>
+        <w:rPr>
+          <w:rFonts w:ascii="Times New Roman" w:hAnsi="Times New Roman" w:cs="Times New Roman"/>
+        </w:rPr>
       </w:pPr>
     </w:p>
     <w:p>
       <w:pPr>
         <w:keepNext/>
         <w:jc w:val="center"/>
-      </w:pPr>
-      <w:r>
-        <w:rPr>
+        <w:rPr>
+          <w:rFonts w:ascii="Times New Roman" w:hAnsi="Times New Roman" w:cs="Times New Roman"/>
+        </w:rPr>
+      </w:pPr>
+      <w:r>
+        <w:rPr>
+          <w:rFonts w:ascii="Times New Roman" w:hAnsi="Times New Roman" w:cs="Times New Roman"/>
           <w:noProof/>
           <w:lang w:val="en-US"/>
         </w:rPr>
@@ -184,138 +398,273 @@
       <w:pPr>
         <w:pStyle w:val="Caption"/>
         <w:jc w:val="center"/>
+        <w:rPr>
+          <w:rFonts w:ascii="Times New Roman" w:hAnsi="Times New Roman" w:cs="Times New Roman"/>
+        </w:rPr>
       </w:pPr>
       <w:bookmarkStart w:id="2" w:name="_Ref463300807"/>
       <w:r>
+        <w:rPr>
+          <w:rFonts w:ascii="Times New Roman" w:hAnsi="Times New Roman" w:cs="Times New Roman"/>
+        </w:rPr>
         <w:t xml:space="preserve">Figure </w:t>
       </w:r>
       <w:r>
+        <w:rPr>
+          <w:rFonts w:ascii="Times New Roman" w:hAnsi="Times New Roman" w:cs="Times New Roman"/>
+        </w:rPr>
         <w:fldChar w:fldCharType="begin"/>
       </w:r>
       <w:r>
+        <w:rPr>
+          <w:rFonts w:ascii="Times New Roman" w:hAnsi="Times New Roman" w:cs="Times New Roman"/>
+        </w:rPr>
         <w:instrText xml:space="preserve"> SEQ Figure \* ARABIC </w:instrText>
       </w:r>
       <w:r>
+        <w:rPr>
+          <w:rFonts w:ascii="Times New Roman" w:hAnsi="Times New Roman" w:cs="Times New Roman"/>
+        </w:rPr>
         <w:fldChar w:fldCharType="separate"/>
       </w:r>
       <w:r>
         <w:rPr>
+          <w:rFonts w:ascii="Times New Roman" w:hAnsi="Times New Roman" w:cs="Times New Roman"/>
           <w:noProof/>
         </w:rPr>
         <w:t>1</w:t>
       </w:r>
       <w:r>
+        <w:rPr>
+          <w:rFonts w:ascii="Times New Roman" w:hAnsi="Times New Roman" w:cs="Times New Roman"/>
+        </w:rPr>
         <w:fldChar w:fldCharType="end"/>
       </w:r>
       <w:bookmarkEnd w:id="2"/>
       <w:r>
-        <w:t>. Pinout Diagram of Encoder C</w:t>
-      </w:r>
-      <w:r>
-        <w:t>ircuit</w:t>
+        <w:rPr>
+          <w:rFonts w:ascii="Times New Roman" w:hAnsi="Times New Roman" w:cs="Times New Roman"/>
+        </w:rPr>
+        <w:t>. Pinout Diagram of Encoder Circuit</w:t>
       </w:r>
     </w:p>
     <w:p>
       <w:pPr>
         <w:jc w:val="center"/>
+        <w:rPr>
+          <w:rFonts w:ascii="Times New Roman" w:hAnsi="Times New Roman" w:cs="Times New Roman"/>
+        </w:rPr>
       </w:pPr>
     </w:p>
     <w:p>
       <w:pPr>
         <w:ind w:firstLine="720"/>
-      </w:pPr>
-      <w:r>
+        <w:rPr>
+          <w:rFonts w:ascii="Times New Roman" w:hAnsi="Times New Roman" w:cs="Times New Roman"/>
+        </w:rPr>
+      </w:pPr>
+      <w:r>
+        <w:rPr>
+          <w:rFonts w:ascii="Times New Roman" w:hAnsi="Times New Roman" w:cs="Times New Roman"/>
+        </w:rPr>
         <w:t xml:space="preserve">The circuit was designed with VHDL using one conditional assignment. A gate level schematic diagram was then generated, shown in </w:t>
       </w:r>
       <w:r>
+        <w:rPr>
+          <w:rFonts w:ascii="Times New Roman" w:hAnsi="Times New Roman" w:cs="Times New Roman"/>
+        </w:rPr>
         <w:fldChar w:fldCharType="begin"/>
       </w:r>
       <w:r>
+        <w:rPr>
+          <w:rFonts w:ascii="Times New Roman" w:hAnsi="Times New Roman" w:cs="Times New Roman"/>
+        </w:rPr>
         <w:instrText xml:space="preserve"> REF _Ref463303148 \h </w:instrText>
       </w:r>
       <w:r>
+        <w:rPr>
+          <w:rFonts w:ascii="Times New Roman" w:hAnsi="Times New Roman" w:cs="Times New Roman"/>
+        </w:rPr>
+        <w:instrText xml:space="preserve"> \* MERGEFORMAT </w:instrText>
+      </w:r>
+      <w:r>
+        <w:rPr>
+          <w:rFonts w:ascii="Times New Roman" w:hAnsi="Times New Roman" w:cs="Times New Roman"/>
+        </w:rPr>
+      </w:r>
+      <w:r>
+        <w:rPr>
+          <w:rFonts w:ascii="Times New Roman" w:hAnsi="Times New Roman" w:cs="Times New Roman"/>
+        </w:rPr>
         <w:fldChar w:fldCharType="separate"/>
       </w:r>
       <w:r>
+        <w:rPr>
+          <w:rFonts w:ascii="Times New Roman" w:hAnsi="Times New Roman" w:cs="Times New Roman"/>
+        </w:rPr>
         <w:t xml:space="preserve">Figure </w:t>
       </w:r>
       <w:r>
         <w:rPr>
+          <w:rFonts w:ascii="Times New Roman" w:hAnsi="Times New Roman" w:cs="Times New Roman"/>
           <w:noProof/>
         </w:rPr>
         <w:t>2</w:t>
       </w:r>
       <w:r>
+        <w:rPr>
+          <w:rFonts w:ascii="Times New Roman" w:hAnsi="Times New Roman" w:cs="Times New Roman"/>
+        </w:rPr>
         <w:fldChar w:fldCharType="end"/>
       </w:r>
       <w:r>
+        <w:rPr>
+          <w:rFonts w:ascii="Times New Roman" w:hAnsi="Times New Roman" w:cs="Times New Roman"/>
+        </w:rPr>
         <w:t xml:space="preserve">. Because of the conditional assignment, the encoder is implemented with several multiplexers in series using a priority system. Each multiplexer has 2 inputs, and the “select” signal is the input signal of the encoder (more specifically, it is one bit of the 16-bit BLOCK_COL signal for each multiplexer). If the select signal is '1', the multiplexer will choose to output a predefined 5-bit signal (4 bits for the encoded output, 1 bit for the error signal) that specifically corresponds to that select bit. Else, if the select bit is '0', it will choose the output of the previous multiplexer, and so on. </w:t>
       </w:r>
     </w:p>
     <w:p>
       <w:pPr>
         <w:ind w:firstLine="720"/>
-      </w:pPr>
-      <w:r>
+        <w:rPr>
+          <w:rFonts w:ascii="Times New Roman" w:hAnsi="Times New Roman" w:cs="Times New Roman"/>
+        </w:rPr>
+      </w:pPr>
+      <w:r>
+        <w:rPr>
+          <w:rFonts w:ascii="Times New Roman" w:hAnsi="Times New Roman" w:cs="Times New Roman"/>
+        </w:rPr>
         <w:t xml:space="preserve">In </w:t>
       </w:r>
       <w:r>
+        <w:rPr>
+          <w:rFonts w:ascii="Times New Roman" w:hAnsi="Times New Roman" w:cs="Times New Roman"/>
+        </w:rPr>
         <w:fldChar w:fldCharType="begin"/>
       </w:r>
       <w:r>
+        <w:rPr>
+          <w:rFonts w:ascii="Times New Roman" w:hAnsi="Times New Roman" w:cs="Times New Roman"/>
+        </w:rPr>
         <w:instrText xml:space="preserve"> REF _Ref463303148 \h </w:instrText>
       </w:r>
       <w:r>
+        <w:rPr>
+          <w:rFonts w:ascii="Times New Roman" w:hAnsi="Times New Roman" w:cs="Times New Roman"/>
+        </w:rPr>
+        <w:instrText xml:space="preserve"> \* MERGEFORMAT </w:instrText>
+      </w:r>
+      <w:r>
+        <w:rPr>
+          <w:rFonts w:ascii="Times New Roman" w:hAnsi="Times New Roman" w:cs="Times New Roman"/>
+        </w:rPr>
+      </w:r>
+      <w:r>
+        <w:rPr>
+          <w:rFonts w:ascii="Times New Roman" w:hAnsi="Times New Roman" w:cs="Times New Roman"/>
+        </w:rPr>
         <w:fldChar w:fldCharType="separate"/>
       </w:r>
       <w:r>
+        <w:rPr>
+          <w:rFonts w:ascii="Times New Roman" w:hAnsi="Times New Roman" w:cs="Times New Roman"/>
+        </w:rPr>
         <w:t xml:space="preserve">Figure </w:t>
       </w:r>
       <w:r>
         <w:rPr>
+          <w:rFonts w:ascii="Times New Roman" w:hAnsi="Times New Roman" w:cs="Times New Roman"/>
           <w:noProof/>
         </w:rPr>
         <w:t>2</w:t>
       </w:r>
       <w:r>
+        <w:rPr>
+          <w:rFonts w:ascii="Times New Roman" w:hAnsi="Times New Roman" w:cs="Times New Roman"/>
+        </w:rPr>
         <w:fldChar w:fldCharType="end"/>
       </w:r>
       <w:r>
+        <w:rPr>
+          <w:rFonts w:ascii="Times New Roman" w:hAnsi="Times New Roman" w:cs="Times New Roman"/>
+        </w:rPr>
         <w:t xml:space="preserve">, the signals shaded in gray shown as inputs to the multiplexers are the predefined encoded signals. A more detailed gate level schematic diagram of the circuit is shown in </w:t>
       </w:r>
       <w:r>
+        <w:rPr>
+          <w:rFonts w:ascii="Times New Roman" w:hAnsi="Times New Roman" w:cs="Times New Roman"/>
+        </w:rPr>
         <w:fldChar w:fldCharType="begin"/>
       </w:r>
       <w:r>
+        <w:rPr>
+          <w:rFonts w:ascii="Times New Roman" w:hAnsi="Times New Roman" w:cs="Times New Roman"/>
+        </w:rPr>
         <w:instrText xml:space="preserve"> REF _Ref463303160 \h </w:instrText>
       </w:r>
       <w:r>
+        <w:rPr>
+          <w:rFonts w:ascii="Times New Roman" w:hAnsi="Times New Roman" w:cs="Times New Roman"/>
+        </w:rPr>
+        <w:instrText xml:space="preserve"> \* MERGEFORMAT </w:instrText>
+      </w:r>
+      <w:r>
+        <w:rPr>
+          <w:rFonts w:ascii="Times New Roman" w:hAnsi="Times New Roman" w:cs="Times New Roman"/>
+        </w:rPr>
+      </w:r>
+      <w:r>
+        <w:rPr>
+          <w:rFonts w:ascii="Times New Roman" w:hAnsi="Times New Roman" w:cs="Times New Roman"/>
+        </w:rPr>
         <w:fldChar w:fldCharType="separate"/>
       </w:r>
       <w:r>
+        <w:rPr>
+          <w:rFonts w:ascii="Times New Roman" w:hAnsi="Times New Roman" w:cs="Times New Roman"/>
+        </w:rPr>
         <w:t xml:space="preserve">Figure </w:t>
       </w:r>
       <w:r>
         <w:rPr>
+          <w:rFonts w:ascii="Times New Roman" w:hAnsi="Times New Roman" w:cs="Times New Roman"/>
           <w:noProof/>
         </w:rPr>
         <w:t>3</w:t>
       </w:r>
       <w:r>
+        <w:rPr>
+          <w:rFonts w:ascii="Times New Roman" w:hAnsi="Times New Roman" w:cs="Times New Roman"/>
+        </w:rPr>
         <w:fldChar w:fldCharType="end"/>
       </w:r>
       <w:r>
+        <w:rPr>
+          <w:rFonts w:ascii="Times New Roman" w:hAnsi="Times New Roman" w:cs="Times New Roman"/>
+        </w:rPr>
         <w:t>.</w:t>
       </w:r>
       <w:r>
+        <w:rPr>
+          <w:rFonts w:ascii="Times New Roman" w:hAnsi="Times New Roman" w:cs="Times New Roman"/>
+        </w:rPr>
         <w:t xml:space="preserve"> </w:t>
       </w:r>
     </w:p>
     <w:p>
       <w:pPr>
         <w:ind w:firstLine="720"/>
+        <w:rPr>
+          <w:rFonts w:ascii="Times New Roman" w:hAnsi="Times New Roman" w:cs="Times New Roman"/>
+        </w:rPr>
         <w:sectPr>
-          <w:footerReference w:type="default" r:id="rId9"/>
+          <w:headerReference w:type="even" r:id="rId9"/>
+          <w:headerReference w:type="default" r:id="rId10"/>
+          <w:footerReference w:type="even" r:id="rId11"/>
+          <w:footerReference w:type="default" r:id="rId12"/>
+          <w:headerReference w:type="first" r:id="rId13"/>
+          <w:footerReference w:type="first" r:id="rId14"/>
           <w:pgSz w:w="12240" w:h="15840"/>
           <w:pgMar w:top="1440" w:right="1440" w:bottom="1440" w:left="1440" w:header="720" w:footer="720" w:gutter="0"/>
           <w:cols w:space="720"/>
@@ -323,13 +672,25 @@
         </w:sectPr>
       </w:pPr>
     </w:p>
-    <w:p/>
+    <w:p>
+      <w:pPr>
+        <w:rPr>
+          <w:rFonts w:ascii="Times New Roman" w:hAnsi="Times New Roman" w:cs="Times New Roman"/>
+        </w:rPr>
+      </w:pPr>
+    </w:p>
     <w:p>
       <w:pPr>
         <w:keepNext/>
         <w:jc w:val="center"/>
-      </w:pPr>
-      <w:r>
+        <w:rPr>
+          <w:rFonts w:ascii="Times New Roman" w:hAnsi="Times New Roman" w:cs="Times New Roman"/>
+        </w:rPr>
+      </w:pPr>
+      <w:r>
+        <w:rPr>
+          <w:rFonts w:ascii="Times New Roman" w:hAnsi="Times New Roman" w:cs="Times New Roman"/>
+        </w:rPr>
         <w:pict w14:anchorId="364E9632">
           <v:shapetype id="_x0000_t75" coordsize="21600,21600" o:spt="75" o:preferrelative="t" path="m@4@5l@4@11@9@11@9@5xe" filled="f" stroked="f">
             <v:stroke joinstyle="miter"/>
@@ -351,7 +712,7 @@
             <o:lock v:ext="edit" aspectratio="t"/>
           </v:shapetype>
           <v:shape id="_x0000_i1025" type="#_x0000_t75" style="width:753.75pt;height:121.5pt">
-            <v:imagedata r:id="rId10" o:title="g30_16_4_Encoder_b2v_inst simplified" croptop="7865f" cropbottom="22632f" cropleft="900f" cropright="5568f"/>
+            <v:imagedata r:id="rId15" o:title="g30_16_4_Encoder_b2v_inst simplified" croptop="7865f" cropbottom="22632f" cropleft="900f" cropright="5568f"/>
           </v:shape>
         </w:pict>
       </w:r>
@@ -361,38 +722,59 @@
         <w:pStyle w:val="Caption"/>
         <w:jc w:val="center"/>
         <w:rPr>
+          <w:rFonts w:ascii="Times New Roman" w:hAnsi="Times New Roman" w:cs="Times New Roman"/>
           <w:noProof/>
           <w:lang w:val="en-US"/>
         </w:rPr>
       </w:pPr>
       <w:bookmarkStart w:id="3" w:name="_Ref463303148"/>
       <w:r>
+        <w:rPr>
+          <w:rFonts w:ascii="Times New Roman" w:hAnsi="Times New Roman" w:cs="Times New Roman"/>
+        </w:rPr>
         <w:t xml:space="preserve">Figure </w:t>
       </w:r>
       <w:r>
+        <w:rPr>
+          <w:rFonts w:ascii="Times New Roman" w:hAnsi="Times New Roman" w:cs="Times New Roman"/>
+        </w:rPr>
         <w:fldChar w:fldCharType="begin"/>
       </w:r>
       <w:r>
+        <w:rPr>
+          <w:rFonts w:ascii="Times New Roman" w:hAnsi="Times New Roman" w:cs="Times New Roman"/>
+        </w:rPr>
         <w:instrText xml:space="preserve"> SEQ Figure \* ARABIC </w:instrText>
       </w:r>
       <w:r>
+        <w:rPr>
+          <w:rFonts w:ascii="Times New Roman" w:hAnsi="Times New Roman" w:cs="Times New Roman"/>
+        </w:rPr>
         <w:fldChar w:fldCharType="separate"/>
       </w:r>
       <w:r>
         <w:rPr>
+          <w:rFonts w:ascii="Times New Roman" w:hAnsi="Times New Roman" w:cs="Times New Roman"/>
           <w:noProof/>
         </w:rPr>
         <w:t>2</w:t>
       </w:r>
       <w:r>
+        <w:rPr>
+          <w:rFonts w:ascii="Times New Roman" w:hAnsi="Times New Roman" w:cs="Times New Roman"/>
+        </w:rPr>
         <w:fldChar w:fldCharType="end"/>
       </w:r>
       <w:bookmarkEnd w:id="3"/>
       <w:r>
+        <w:rPr>
+          <w:rFonts w:ascii="Times New Roman" w:hAnsi="Times New Roman" w:cs="Times New Roman"/>
+        </w:rPr>
         <w:t>. Gate Level Schematic Diagram of Encoder Circuit.</w:t>
       </w:r>
       <w:r>
         <w:rPr>
+          <w:rFonts w:ascii="Times New Roman" w:hAnsi="Times New Roman" w:cs="Times New Roman"/>
           <w:noProof/>
           <w:lang w:val="en-US"/>
         </w:rPr>
@@ -404,9 +786,13 @@
         <w:pStyle w:val="Caption"/>
         <w:keepNext/>
         <w:jc w:val="center"/>
-      </w:pPr>
-      <w:r>
-        <w:rPr>
+        <w:rPr>
+          <w:rFonts w:ascii="Times New Roman" w:hAnsi="Times New Roman" w:cs="Times New Roman"/>
+        </w:rPr>
+      </w:pPr>
+      <w:r>
+        <w:rPr>
+          <w:rFonts w:ascii="Times New Roman" w:hAnsi="Times New Roman" w:cs="Times New Roman"/>
           <w:noProof/>
           <w:lang w:val="en-US"/>
         </w:rPr>
@@ -428,7 +814,7 @@
                     </pic:cNvPicPr>
                   </pic:nvPicPr>
                   <pic:blipFill>
-                    <a:blip r:embed="rId11">
+                    <a:blip r:embed="rId16">
                       <a:extLst>
                         <a:ext uri="{28A0092B-C50C-407E-A947-70E740481C1C}">
                           <a14:useLocalDpi xmlns:a14="http://schemas.microsoft.com/office/drawing/2010/main" val="0"/>
@@ -464,6 +850,9 @@
       <w:pPr>
         <w:pStyle w:val="Caption"/>
         <w:jc w:val="center"/>
+        <w:rPr>
+          <w:rFonts w:ascii="Times New Roman" w:hAnsi="Times New Roman" w:cs="Times New Roman"/>
+        </w:rPr>
         <w:sectPr>
           <w:pgSz w:w="15840" w:h="12240" w:orient="landscape"/>
           <w:pgMar w:top="360" w:right="288" w:bottom="360" w:left="173" w:header="720" w:footer="720" w:gutter="0"/>
@@ -473,37 +862,59 @@
       </w:pPr>
       <w:bookmarkStart w:id="4" w:name="_Ref463303160"/>
       <w:r>
+        <w:rPr>
+          <w:rFonts w:ascii="Times New Roman" w:hAnsi="Times New Roman" w:cs="Times New Roman"/>
+        </w:rPr>
         <w:t xml:space="preserve">Figure </w:t>
       </w:r>
       <w:r>
+        <w:rPr>
+          <w:rFonts w:ascii="Times New Roman" w:hAnsi="Times New Roman" w:cs="Times New Roman"/>
+        </w:rPr>
         <w:fldChar w:fldCharType="begin"/>
       </w:r>
       <w:r>
+        <w:rPr>
+          <w:rFonts w:ascii="Times New Roman" w:hAnsi="Times New Roman" w:cs="Times New Roman"/>
+        </w:rPr>
         <w:instrText xml:space="preserve"> SEQ Figure \* ARABIC </w:instrText>
       </w:r>
       <w:r>
+        <w:rPr>
+          <w:rFonts w:ascii="Times New Roman" w:hAnsi="Times New Roman" w:cs="Times New Roman"/>
+        </w:rPr>
         <w:fldChar w:fldCharType="separate"/>
       </w:r>
       <w:r>
         <w:rPr>
+          <w:rFonts w:ascii="Times New Roman" w:hAnsi="Times New Roman" w:cs="Times New Roman"/>
           <w:noProof/>
         </w:rPr>
         <w:t>3</w:t>
       </w:r>
       <w:r>
+        <w:rPr>
+          <w:rFonts w:ascii="Times New Roman" w:hAnsi="Times New Roman" w:cs="Times New Roman"/>
+        </w:rPr>
         <w:fldChar w:fldCharType="end"/>
       </w:r>
       <w:bookmarkEnd w:id="4"/>
       <w:r>
-        <w:t>. Detailed Gate Level Schematic D</w:t>
-      </w:r>
-      <w:r>
-        <w:t>iagram</w:t>
-      </w:r>
-      <w:r>
+        <w:rPr>
+          <w:rFonts w:ascii="Times New Roman" w:hAnsi="Times New Roman" w:cs="Times New Roman"/>
+        </w:rPr>
+        <w:t>. Detailed Gate Level Schematic Diagram</w:t>
+      </w:r>
+      <w:r>
+        <w:rPr>
+          <w:rFonts w:ascii="Times New Roman" w:hAnsi="Times New Roman" w:cs="Times New Roman"/>
+        </w:rPr>
         <w:t xml:space="preserve"> </w:t>
       </w:r>
       <w:r>
+        <w:rPr>
+          <w:rFonts w:ascii="Times New Roman" w:hAnsi="Times New Roman" w:cs="Times New Roman"/>
+        </w:rPr>
         <w:br w:type="page"/>
       </w:r>
     </w:p>
@@ -514,64 +925,127 @@
           <w:ilvl w:val="0"/>
           <w:numId w:val="1"/>
         </w:numPr>
+        <w:rPr>
+          <w:rFonts w:ascii="Times New Roman" w:hAnsi="Times New Roman" w:cs="Times New Roman"/>
+        </w:rPr>
       </w:pPr>
       <w:bookmarkStart w:id="5" w:name="_mfjgkcanp558" w:colFirst="0" w:colLast="0"/>
       <w:bookmarkEnd w:id="5"/>
       <w:r>
+        <w:rPr>
+          <w:rFonts w:ascii="Times New Roman" w:hAnsi="Times New Roman" w:cs="Times New Roman"/>
+        </w:rPr>
         <w:lastRenderedPageBreak/>
         <w:t>Testing</w:t>
       </w:r>
+      <w:bookmarkStart w:id="6" w:name="_GoBack"/>
+      <w:bookmarkEnd w:id="6"/>
     </w:p>
     <w:p>
       <w:pPr>
         <w:ind w:firstLine="720"/>
+        <w:rPr>
+          <w:rFonts w:ascii="Times New Roman" w:hAnsi="Times New Roman" w:cs="Times New Roman"/>
+        </w:rPr>
       </w:pPr>
     </w:p>
     <w:p>
       <w:pPr>
         <w:ind w:firstLine="720"/>
-      </w:pPr>
-      <w:r>
+        <w:rPr>
+          <w:rFonts w:ascii="Times New Roman" w:hAnsi="Times New Roman" w:cs="Times New Roman"/>
+        </w:rPr>
+      </w:pPr>
+      <w:r>
+        <w:rPr>
+          <w:rFonts w:ascii="Times New Roman" w:hAnsi="Times New Roman" w:cs="Times New Roman"/>
+        </w:rPr>
         <w:fldChar w:fldCharType="begin"/>
       </w:r>
       <w:r>
+        <w:rPr>
+          <w:rFonts w:ascii="Times New Roman" w:hAnsi="Times New Roman" w:cs="Times New Roman"/>
+        </w:rPr>
         <w:instrText xml:space="preserve"> REF _Ref463303057 \h </w:instrText>
       </w:r>
       <w:r>
+        <w:rPr>
+          <w:rFonts w:ascii="Times New Roman" w:hAnsi="Times New Roman" w:cs="Times New Roman"/>
+        </w:rPr>
+        <w:instrText xml:space="preserve"> \* MERGEFORMAT </w:instrText>
+      </w:r>
+      <w:r>
+        <w:rPr>
+          <w:rFonts w:ascii="Times New Roman" w:hAnsi="Times New Roman" w:cs="Times New Roman"/>
+        </w:rPr>
+      </w:r>
+      <w:r>
+        <w:rPr>
+          <w:rFonts w:ascii="Times New Roman" w:hAnsi="Times New Roman" w:cs="Times New Roman"/>
+        </w:rPr>
         <w:fldChar w:fldCharType="separate"/>
       </w:r>
       <w:r>
+        <w:rPr>
+          <w:rFonts w:ascii="Times New Roman" w:hAnsi="Times New Roman" w:cs="Times New Roman"/>
+        </w:rPr>
         <w:t xml:space="preserve">Figure </w:t>
       </w:r>
       <w:r>
         <w:rPr>
+          <w:rFonts w:ascii="Times New Roman" w:hAnsi="Times New Roman" w:cs="Times New Roman"/>
           <w:noProof/>
         </w:rPr>
         <w:t>4</w:t>
       </w:r>
       <w:r>
+        <w:rPr>
+          <w:rFonts w:ascii="Times New Roman" w:hAnsi="Times New Roman" w:cs="Times New Roman"/>
+        </w:rPr>
         <w:fldChar w:fldCharType="end"/>
       </w:r>
       <w:r>
+        <w:rPr>
+          <w:rFonts w:ascii="Times New Roman" w:hAnsi="Times New Roman" w:cs="Times New Roman"/>
+        </w:rPr>
         <w:t xml:space="preserve"> shows</w:t>
       </w:r>
       <w:r>
+        <w:rPr>
+          <w:rFonts w:ascii="Times New Roman" w:hAnsi="Times New Roman" w:cs="Times New Roman"/>
+        </w:rPr>
         <w:t xml:space="preserve"> the main process c</w:t>
       </w:r>
       <w:r>
+        <w:rPr>
+          <w:rFonts w:ascii="Times New Roman" w:hAnsi="Times New Roman" w:cs="Times New Roman"/>
+        </w:rPr>
         <w:t>ode used to test the circuit.</w:t>
       </w:r>
       <w:r>
+        <w:rPr>
+          <w:rFonts w:ascii="Times New Roman" w:hAnsi="Times New Roman" w:cs="Times New Roman"/>
+        </w:rPr>
         <w:t xml:space="preserve"> The full code can be found in the accompanying zip file.</w:t>
       </w:r>
     </w:p>
-    <w:p/>
     <w:p>
       <w:pPr>
+        <w:rPr>
+          <w:rFonts w:ascii="Times New Roman" w:hAnsi="Times New Roman" w:cs="Times New Roman"/>
+        </w:rPr>
+      </w:pPr>
+    </w:p>
+    <w:p>
+      <w:pPr>
         <w:keepNext/>
-      </w:pPr>
-      <w:r>
-        <w:rPr>
+        <w:rPr>
+          <w:rFonts w:ascii="Times New Roman" w:hAnsi="Times New Roman" w:cs="Times New Roman"/>
+        </w:rPr>
+      </w:pPr>
+      <w:r>
+        <w:rPr>
+          <w:rFonts w:ascii="Times New Roman" w:hAnsi="Times New Roman" w:cs="Times New Roman"/>
           <w:noProof/>
           <w:lang w:val="en-US"/>
         </w:rPr>
@@ -589,7 +1063,7 @@
                     <pic:cNvPicPr preferRelativeResize="0"/>
                   </pic:nvPicPr>
                   <pic:blipFill>
-                    <a:blip r:embed="rId12">
+                    <a:blip r:embed="rId17">
                       <a:extLst>
                         <a:ext uri="{28A0092B-C50C-407E-A947-70E740481C1C}">
                           <a14:useLocalDpi xmlns:a14="http://schemas.microsoft.com/office/drawing/2010/main" val="0"/>
@@ -620,72 +1094,121 @@
     <w:p>
       <w:pPr>
         <w:pStyle w:val="Caption"/>
-      </w:pPr>
-      <w:bookmarkStart w:id="6" w:name="_Ref463303057"/>
-      <w:r>
+        <w:rPr>
+          <w:rFonts w:ascii="Times New Roman" w:hAnsi="Times New Roman" w:cs="Times New Roman"/>
+        </w:rPr>
+      </w:pPr>
+      <w:bookmarkStart w:id="7" w:name="_Ref463303057"/>
+      <w:r>
+        <w:rPr>
+          <w:rFonts w:ascii="Times New Roman" w:hAnsi="Times New Roman" w:cs="Times New Roman"/>
+        </w:rPr>
         <w:t xml:space="preserve">Figure </w:t>
       </w:r>
       <w:r>
+        <w:rPr>
+          <w:rFonts w:ascii="Times New Roman" w:hAnsi="Times New Roman" w:cs="Times New Roman"/>
+        </w:rPr>
         <w:fldChar w:fldCharType="begin"/>
       </w:r>
       <w:r>
+        <w:rPr>
+          <w:rFonts w:ascii="Times New Roman" w:hAnsi="Times New Roman" w:cs="Times New Roman"/>
+        </w:rPr>
         <w:instrText xml:space="preserve"> SEQ Figure \* ARABIC </w:instrText>
       </w:r>
       <w:r>
+        <w:rPr>
+          <w:rFonts w:ascii="Times New Roman" w:hAnsi="Times New Roman" w:cs="Times New Roman"/>
+        </w:rPr>
         <w:fldChar w:fldCharType="separate"/>
       </w:r>
       <w:r>
         <w:rPr>
+          <w:rFonts w:ascii="Times New Roman" w:hAnsi="Times New Roman" w:cs="Times New Roman"/>
           <w:noProof/>
         </w:rPr>
         <w:t>4</w:t>
       </w:r>
       <w:r>
+        <w:rPr>
+          <w:rFonts w:ascii="Times New Roman" w:hAnsi="Times New Roman" w:cs="Times New Roman"/>
+        </w:rPr>
         <w:fldChar w:fldCharType="end"/>
       </w:r>
-      <w:bookmarkEnd w:id="6"/>
-      <w:r>
+      <w:bookmarkEnd w:id="7"/>
+      <w:r>
+        <w:rPr>
+          <w:rFonts w:ascii="Times New Roman" w:hAnsi="Times New Roman" w:cs="Times New Roman"/>
+        </w:rPr>
         <w:t>. Main Test Process.</w:t>
-      </w:r>
-    </w:p>
-    <w:p/>
-    <w:p>
-      <w:pPr>
-        <w:ind w:firstLine="720"/>
-      </w:pPr>
-      <w:r>
-        <w:t>As can be seen from the code, first the 16 valid input patterns were tested. This corresponds to inputs where only one of the bits is high, i.e. inputs corresponding to unsigned integers 2</w:t>
-      </w:r>
-      <w:r>
-        <w:rPr>
-          <w:vertAlign w:val="superscript"/>
-        </w:rPr>
-        <w:t>0</w:t>
-      </w:r>
-      <w:r>
-        <w:t xml:space="preserve"> to 2</w:t>
-      </w:r>
-      <w:r>
-        <w:rPr>
-          <w:vertAlign w:val="superscript"/>
-        </w:rPr>
-        <w:t>15</w:t>
-      </w:r>
-      <w:r>
-        <w:t>. The error input was then tested, corresponding to BLOCK_COL = ‘0’. This is the first part of the resulting waveform:</w:t>
       </w:r>
     </w:p>
     <w:p>
       <w:pPr>
-        <w:ind w:firstLine="720"/>
+        <w:rPr>
+          <w:rFonts w:ascii="Times New Roman" w:hAnsi="Times New Roman" w:cs="Times New Roman"/>
+        </w:rPr>
       </w:pPr>
     </w:p>
     <w:p>
       <w:pPr>
+        <w:ind w:firstLine="720"/>
+        <w:rPr>
+          <w:rFonts w:ascii="Times New Roman" w:hAnsi="Times New Roman" w:cs="Times New Roman"/>
+        </w:rPr>
+      </w:pPr>
+      <w:r>
+        <w:rPr>
+          <w:rFonts w:ascii="Times New Roman" w:hAnsi="Times New Roman" w:cs="Times New Roman"/>
+        </w:rPr>
+        <w:t>As can be seen from the code, first the 16 valid input patterns were tested. This corresponds to inputs where only one of the bits is high, i.e. inputs corresponding to unsigned integers 2</w:t>
+      </w:r>
+      <w:r>
+        <w:rPr>
+          <w:rFonts w:ascii="Times New Roman" w:hAnsi="Times New Roman" w:cs="Times New Roman"/>
+          <w:vertAlign w:val="superscript"/>
+        </w:rPr>
+        <w:t>0</w:t>
+      </w:r>
+      <w:r>
+        <w:rPr>
+          <w:rFonts w:ascii="Times New Roman" w:hAnsi="Times New Roman" w:cs="Times New Roman"/>
+        </w:rPr>
+        <w:t xml:space="preserve"> to 2</w:t>
+      </w:r>
+      <w:r>
+        <w:rPr>
+          <w:rFonts w:ascii="Times New Roman" w:hAnsi="Times New Roman" w:cs="Times New Roman"/>
+          <w:vertAlign w:val="superscript"/>
+        </w:rPr>
+        <w:t>15</w:t>
+      </w:r>
+      <w:r>
+        <w:rPr>
+          <w:rFonts w:ascii="Times New Roman" w:hAnsi="Times New Roman" w:cs="Times New Roman"/>
+        </w:rPr>
+        <w:t>. The error input was then tested, corresponding to BLOCK_COL = ‘0’. This is the first part of the resulting waveform:</w:t>
+      </w:r>
+    </w:p>
+    <w:p>
+      <w:pPr>
+        <w:ind w:firstLine="720"/>
+        <w:rPr>
+          <w:rFonts w:ascii="Times New Roman" w:hAnsi="Times New Roman" w:cs="Times New Roman"/>
+        </w:rPr>
+      </w:pPr>
+    </w:p>
+    <w:p>
+      <w:pPr>
         <w:keepNext/>
-      </w:pPr>
-      <w:r>
-        <w:rPr>
+        <w:rPr>
+          <w:rFonts w:ascii="Times New Roman" w:hAnsi="Times New Roman" w:cs="Times New Roman"/>
+        </w:rPr>
+      </w:pPr>
+      <w:r>
+        <w:rPr>
+          <w:rFonts w:ascii="Times New Roman" w:hAnsi="Times New Roman" w:cs="Times New Roman"/>
           <w:noProof/>
           <w:lang w:val="en-US"/>
         </w:rPr>
@@ -703,7 +1226,7 @@
                     <pic:cNvPicPr preferRelativeResize="0"/>
                   </pic:nvPicPr>
                   <pic:blipFill rotWithShape="1">
-                    <a:blip r:embed="rId13"/>
+                    <a:blip r:embed="rId18"/>
                     <a:srcRect r="1710"/>
                     <a:stretch/>
                   </pic:blipFill>
@@ -734,176 +1257,337 @@
     <w:p>
       <w:pPr>
         <w:pStyle w:val="Caption"/>
-      </w:pPr>
-      <w:r>
+        <w:rPr>
+          <w:rFonts w:ascii="Times New Roman" w:hAnsi="Times New Roman" w:cs="Times New Roman"/>
+        </w:rPr>
+      </w:pPr>
+      <w:r>
+        <w:rPr>
+          <w:rFonts w:ascii="Times New Roman" w:hAnsi="Times New Roman" w:cs="Times New Roman"/>
+        </w:rPr>
         <w:t xml:space="preserve">Figure </w:t>
       </w:r>
       <w:r>
+        <w:rPr>
+          <w:rFonts w:ascii="Times New Roman" w:hAnsi="Times New Roman" w:cs="Times New Roman"/>
+        </w:rPr>
         <w:fldChar w:fldCharType="begin"/>
       </w:r>
       <w:r>
+        <w:rPr>
+          <w:rFonts w:ascii="Times New Roman" w:hAnsi="Times New Roman" w:cs="Times New Roman"/>
+        </w:rPr>
         <w:instrText xml:space="preserve"> SEQ Figure \* ARABIC </w:instrText>
       </w:r>
       <w:r>
+        <w:rPr>
+          <w:rFonts w:ascii="Times New Roman" w:hAnsi="Times New Roman" w:cs="Times New Roman"/>
+        </w:rPr>
         <w:fldChar w:fldCharType="separate"/>
       </w:r>
       <w:r>
         <w:rPr>
+          <w:rFonts w:ascii="Times New Roman" w:hAnsi="Times New Roman" w:cs="Times New Roman"/>
           <w:noProof/>
         </w:rPr>
         <w:t>5</w:t>
       </w:r>
       <w:r>
+        <w:rPr>
+          <w:rFonts w:ascii="Times New Roman" w:hAnsi="Times New Roman" w:cs="Times New Roman"/>
+        </w:rPr>
         <w:fldChar w:fldCharType="end"/>
       </w:r>
       <w:r>
+        <w:rPr>
+          <w:rFonts w:ascii="Times New Roman" w:hAnsi="Times New Roman" w:cs="Times New Roman"/>
+        </w:rPr>
         <w:t xml:space="preserve">. Resulting Waveform </w:t>
       </w:r>
       <w:r>
+        <w:rPr>
+          <w:rFonts w:ascii="Times New Roman" w:hAnsi="Times New Roman" w:cs="Times New Roman"/>
+        </w:rPr>
         <w:t>with</w:t>
       </w:r>
       <w:r>
-        <w:t xml:space="preserve"> All 'Valid' Inputs and Er</w:t>
-      </w:r>
-      <w:bookmarkStart w:id="7" w:name="_GoBack"/>
-      <w:bookmarkEnd w:id="7"/>
-      <w:r>
-        <w:t>ror Condition.</w:t>
-      </w:r>
-    </w:p>
-    <w:p/>
-    <w:p>
-      <w:pPr>
-        <w:ind w:firstLine="720"/>
-      </w:pPr>
-      <w:r>
-        <w:t>Note that the BLOCK_COL and CODE values are their unsigned integer values. As can be seen above, the behaviour is as expected. For inputs 2</w:t>
-      </w:r>
-      <w:r>
-        <w:rPr>
-          <w:vertAlign w:val="superscript"/>
-        </w:rPr>
-        <w:t>0</w:t>
-      </w:r>
-      <w:r>
-        <w:t xml:space="preserve"> to 2</w:t>
-      </w:r>
-      <w:r>
-        <w:rPr>
-          <w:vertAlign w:val="superscript"/>
-        </w:rPr>
-        <w:t>15</w:t>
-      </w:r>
-      <w:r>
-        <w:t>, CODE corresponds to the index of the input bit that is high (0 to 15), and ERROR is low. When the input BLOCK_COL is ‘0’, the CODE output is ‘0’ (our design choice), and, more importantly, the ERROR output is high.</w:t>
+        <w:rPr>
+          <w:rFonts w:ascii="Times New Roman" w:hAnsi="Times New Roman" w:cs="Times New Roman"/>
+        </w:rPr>
+        <w:t xml:space="preserve"> All 'Valid' Inputs and Error Condition.</w:t>
       </w:r>
     </w:p>
     <w:p>
       <w:pPr>
+        <w:rPr>
+          <w:rFonts w:ascii="Times New Roman" w:hAnsi="Times New Roman" w:cs="Times New Roman"/>
+        </w:rPr>
+      </w:pPr>
+    </w:p>
+    <w:p>
+      <w:pPr>
         <w:ind w:firstLine="720"/>
-      </w:pPr>
-      <w:r>
+        <w:rPr>
+          <w:rFonts w:ascii="Times New Roman" w:hAnsi="Times New Roman" w:cs="Times New Roman"/>
+        </w:rPr>
+      </w:pPr>
+      <w:r>
+        <w:rPr>
+          <w:rFonts w:ascii="Times New Roman" w:hAnsi="Times New Roman" w:cs="Times New Roman"/>
+        </w:rPr>
+        <w:t>Note that the BLOCK_COL and CODE values are their unsigned integer values. As can be seen above, the behaviour is as expected. For inputs 2</w:t>
+      </w:r>
+      <w:r>
+        <w:rPr>
+          <w:rFonts w:ascii="Times New Roman" w:hAnsi="Times New Roman" w:cs="Times New Roman"/>
+          <w:vertAlign w:val="superscript"/>
+        </w:rPr>
+        <w:t>0</w:t>
+      </w:r>
+      <w:r>
+        <w:rPr>
+          <w:rFonts w:ascii="Times New Roman" w:hAnsi="Times New Roman" w:cs="Times New Roman"/>
+        </w:rPr>
+        <w:t xml:space="preserve"> to 2</w:t>
+      </w:r>
+      <w:r>
+        <w:rPr>
+          <w:rFonts w:ascii="Times New Roman" w:hAnsi="Times New Roman" w:cs="Times New Roman"/>
+          <w:vertAlign w:val="superscript"/>
+        </w:rPr>
+        <w:t>15</w:t>
+      </w:r>
+      <w:r>
+        <w:rPr>
+          <w:rFonts w:ascii="Times New Roman" w:hAnsi="Times New Roman" w:cs="Times New Roman"/>
+        </w:rPr>
+        <w:t xml:space="preserve">, CODE corresponds to the index of the input bit </w:t>
+      </w:r>
+      <w:r>
+        <w:rPr>
+          <w:rFonts w:ascii="Times New Roman" w:hAnsi="Times New Roman" w:cs="Times New Roman"/>
+        </w:rPr>
         <w:lastRenderedPageBreak/>
+        <w:t>that is high (0 to 15), and ERROR is low. When the input BLOCK_COL is ‘0’, the CODE output is ‘0’ (our design choice), and, more importantly, the ERROR output is high.</w:t>
+      </w:r>
+    </w:p>
+    <w:p>
+      <w:pPr>
+        <w:ind w:firstLine="720"/>
+        <w:rPr>
+          <w:rFonts w:ascii="Times New Roman" w:hAnsi="Times New Roman" w:cs="Times New Roman"/>
+        </w:rPr>
+      </w:pPr>
+      <w:r>
+        <w:rPr>
+          <w:rFonts w:ascii="Times New Roman" w:hAnsi="Times New Roman" w:cs="Times New Roman"/>
+        </w:rPr>
         <w:t>Afterwards, some arbitrary input was tested.</w:t>
       </w:r>
       <w:r>
+        <w:rPr>
+          <w:rFonts w:ascii="Times New Roman" w:hAnsi="Times New Roman" w:cs="Times New Roman"/>
+        </w:rPr>
         <w:t xml:space="preserve"> The unsigned values of these inputs were put into an array for convenience, and were then iterated over.</w:t>
       </w:r>
       <w:r>
+        <w:rPr>
+          <w:rFonts w:ascii="Times New Roman" w:hAnsi="Times New Roman" w:cs="Times New Roman"/>
+        </w:rPr>
         <w:t xml:space="preserve"> </w:t>
       </w:r>
       <w:r>
+        <w:rPr>
+          <w:rFonts w:ascii="Times New Roman" w:hAnsi="Times New Roman" w:cs="Times New Roman"/>
+        </w:rPr>
         <w:fldChar w:fldCharType="begin"/>
       </w:r>
       <w:r>
+        <w:rPr>
+          <w:rFonts w:ascii="Times New Roman" w:hAnsi="Times New Roman" w:cs="Times New Roman"/>
+        </w:rPr>
         <w:instrText xml:space="preserve"> REF _Ref463300547 \h </w:instrText>
       </w:r>
       <w:r>
+        <w:rPr>
+          <w:rFonts w:ascii="Times New Roman" w:hAnsi="Times New Roman" w:cs="Times New Roman"/>
+        </w:rPr>
+        <w:instrText xml:space="preserve"> \* MERGEFORMAT </w:instrText>
+      </w:r>
+      <w:r>
+        <w:rPr>
+          <w:rFonts w:ascii="Times New Roman" w:hAnsi="Times New Roman" w:cs="Times New Roman"/>
+        </w:rPr>
+      </w:r>
+      <w:r>
+        <w:rPr>
+          <w:rFonts w:ascii="Times New Roman" w:hAnsi="Times New Roman" w:cs="Times New Roman"/>
+        </w:rPr>
         <w:fldChar w:fldCharType="separate"/>
       </w:r>
       <w:r>
+        <w:rPr>
+          <w:rFonts w:ascii="Times New Roman" w:hAnsi="Times New Roman" w:cs="Times New Roman"/>
+        </w:rPr>
         <w:t xml:space="preserve">Table </w:t>
       </w:r>
       <w:r>
         <w:rPr>
+          <w:rFonts w:ascii="Times New Roman" w:hAnsi="Times New Roman" w:cs="Times New Roman"/>
           <w:noProof/>
         </w:rPr>
         <w:t>1</w:t>
       </w:r>
       <w:r>
+        <w:rPr>
+          <w:rFonts w:ascii="Times New Roman" w:hAnsi="Times New Roman" w:cs="Times New Roman"/>
+        </w:rPr>
         <w:fldChar w:fldCharType="end"/>
       </w:r>
       <w:r>
+        <w:rPr>
+          <w:rFonts w:ascii="Times New Roman" w:hAnsi="Times New Roman" w:cs="Times New Roman"/>
+        </w:rPr>
         <w:t xml:space="preserve"> summarizes the input </w:t>
       </w:r>
       <w:r>
+        <w:rPr>
+          <w:rFonts w:ascii="Times New Roman" w:hAnsi="Times New Roman" w:cs="Times New Roman"/>
+        </w:rPr>
         <w:t xml:space="preserve">(in unsigned and binary form) </w:t>
       </w:r>
       <w:r>
+        <w:rPr>
+          <w:rFonts w:ascii="Times New Roman" w:hAnsi="Times New Roman" w:cs="Times New Roman"/>
+        </w:rPr>
         <w:t>with corresponding expected output (least significan</w:t>
       </w:r>
       <w:r>
+        <w:rPr>
+          <w:rFonts w:ascii="Times New Roman" w:hAnsi="Times New Roman" w:cs="Times New Roman"/>
+        </w:rPr>
         <w:t xml:space="preserve">t ‘1’ bit in bold for emphasis). The unsigned value of the input is given for easy recognition in the resulting waveform </w:t>
       </w:r>
       <w:r>
+        <w:rPr>
+          <w:rFonts w:ascii="Times New Roman" w:hAnsi="Times New Roman" w:cs="Times New Roman"/>
+        </w:rPr>
         <w:t>(</w:t>
       </w:r>
       <w:r>
+        <w:rPr>
+          <w:rFonts w:ascii="Times New Roman" w:hAnsi="Times New Roman" w:cs="Times New Roman"/>
+        </w:rPr>
         <w:fldChar w:fldCharType="begin"/>
       </w:r>
       <w:r>
+        <w:rPr>
+          <w:rFonts w:ascii="Times New Roman" w:hAnsi="Times New Roman" w:cs="Times New Roman"/>
+        </w:rPr>
         <w:instrText xml:space="preserve"> REF _Ref463300311 \h </w:instrText>
       </w:r>
       <w:r>
+        <w:rPr>
+          <w:rFonts w:ascii="Times New Roman" w:hAnsi="Times New Roman" w:cs="Times New Roman"/>
+        </w:rPr>
+        <w:instrText xml:space="preserve"> \* MERGEFORMAT </w:instrText>
+      </w:r>
+      <w:r>
+        <w:rPr>
+          <w:rFonts w:ascii="Times New Roman" w:hAnsi="Times New Roman" w:cs="Times New Roman"/>
+        </w:rPr>
+      </w:r>
+      <w:r>
+        <w:rPr>
+          <w:rFonts w:ascii="Times New Roman" w:hAnsi="Times New Roman" w:cs="Times New Roman"/>
+        </w:rPr>
         <w:fldChar w:fldCharType="separate"/>
       </w:r>
       <w:r>
+        <w:rPr>
+          <w:rFonts w:ascii="Times New Roman" w:hAnsi="Times New Roman" w:cs="Times New Roman"/>
+        </w:rPr>
         <w:t xml:space="preserve">Figure </w:t>
       </w:r>
       <w:r>
         <w:rPr>
+          <w:rFonts w:ascii="Times New Roman" w:hAnsi="Times New Roman" w:cs="Times New Roman"/>
           <w:noProof/>
         </w:rPr>
         <w:t>6</w:t>
       </w:r>
       <w:r>
+        <w:rPr>
+          <w:rFonts w:ascii="Times New Roman" w:hAnsi="Times New Roman" w:cs="Times New Roman"/>
+        </w:rPr>
         <w:fldChar w:fldCharType="end"/>
       </w:r>
       <w:r>
+        <w:rPr>
+          <w:rFonts w:ascii="Times New Roman" w:hAnsi="Times New Roman" w:cs="Times New Roman"/>
+        </w:rPr>
         <w:t>).</w:t>
       </w:r>
     </w:p>
-    <w:p/>
+    <w:p>
+      <w:pPr>
+        <w:rPr>
+          <w:rFonts w:ascii="Times New Roman" w:hAnsi="Times New Roman" w:cs="Times New Roman"/>
+        </w:rPr>
+      </w:pPr>
+    </w:p>
     <w:p>
       <w:pPr>
         <w:pStyle w:val="Caption"/>
         <w:keepNext/>
         <w:jc w:val="left"/>
+        <w:rPr>
+          <w:rFonts w:ascii="Times New Roman" w:hAnsi="Times New Roman" w:cs="Times New Roman"/>
+        </w:rPr>
       </w:pPr>
       <w:bookmarkStart w:id="8" w:name="_Ref463300547"/>
       <w:r>
+        <w:rPr>
+          <w:rFonts w:ascii="Times New Roman" w:hAnsi="Times New Roman" w:cs="Times New Roman"/>
+        </w:rPr>
         <w:t xml:space="preserve">Table </w:t>
       </w:r>
       <w:r>
+        <w:rPr>
+          <w:rFonts w:ascii="Times New Roman" w:hAnsi="Times New Roman" w:cs="Times New Roman"/>
+        </w:rPr>
         <w:fldChar w:fldCharType="begin"/>
       </w:r>
       <w:r>
+        <w:rPr>
+          <w:rFonts w:ascii="Times New Roman" w:hAnsi="Times New Roman" w:cs="Times New Roman"/>
+        </w:rPr>
         <w:instrText xml:space="preserve"> SEQ Table \* ARABIC </w:instrText>
       </w:r>
       <w:r>
+        <w:rPr>
+          <w:rFonts w:ascii="Times New Roman" w:hAnsi="Times New Roman" w:cs="Times New Roman"/>
+        </w:rPr>
         <w:fldChar w:fldCharType="separate"/>
       </w:r>
       <w:r>
         <w:rPr>
+          <w:rFonts w:ascii="Times New Roman" w:hAnsi="Times New Roman" w:cs="Times New Roman"/>
           <w:noProof/>
         </w:rPr>
         <w:t>1</w:t>
       </w:r>
       <w:r>
+        <w:rPr>
+          <w:rFonts w:ascii="Times New Roman" w:hAnsi="Times New Roman" w:cs="Times New Roman"/>
+        </w:rPr>
         <w:fldChar w:fldCharType="end"/>
       </w:r>
       <w:bookmarkEnd w:id="8"/>
       <w:r>
+        <w:rPr>
+          <w:rFonts w:ascii="Times New Roman" w:hAnsi="Times New Roman" w:cs="Times New Roman"/>
+        </w:rPr>
         <w:t>. Test Input and Output.</w:t>
       </w:r>
     </w:p>
@@ -944,8 +1628,14 @@
               <w:widowControl w:val="0"/>
               <w:spacing w:line="240" w:lineRule="auto"/>
               <w:jc w:val="left"/>
-            </w:pPr>
-            <w:r>
+              <w:rPr>
+                <w:rFonts w:ascii="Times New Roman" w:hAnsi="Times New Roman" w:cs="Times New Roman"/>
+              </w:rPr>
+            </w:pPr>
+            <w:r>
+              <w:rPr>
+                <w:rFonts w:ascii="Times New Roman" w:hAnsi="Times New Roman" w:cs="Times New Roman"/>
+              </w:rPr>
               <w:t>BLOCK_COL (unsigned)</w:t>
             </w:r>
           </w:p>
@@ -965,8 +1655,14 @@
               <w:widowControl w:val="0"/>
               <w:spacing w:line="240" w:lineRule="auto"/>
               <w:jc w:val="left"/>
-            </w:pPr>
-            <w:r>
+              <w:rPr>
+                <w:rFonts w:ascii="Times New Roman" w:hAnsi="Times New Roman" w:cs="Times New Roman"/>
+              </w:rPr>
+            </w:pPr>
+            <w:r>
+              <w:rPr>
+                <w:rFonts w:ascii="Times New Roman" w:hAnsi="Times New Roman" w:cs="Times New Roman"/>
+              </w:rPr>
               <w:t>BLOCK_COL (binary)</w:t>
             </w:r>
           </w:p>
@@ -986,8 +1682,14 @@
               <w:widowControl w:val="0"/>
               <w:spacing w:line="240" w:lineRule="auto"/>
               <w:jc w:val="left"/>
-            </w:pPr>
-            <w:r>
+              <w:rPr>
+                <w:rFonts w:ascii="Times New Roman" w:hAnsi="Times New Roman" w:cs="Times New Roman"/>
+              </w:rPr>
+            </w:pPr>
+            <w:r>
+              <w:rPr>
+                <w:rFonts w:ascii="Times New Roman" w:hAnsi="Times New Roman" w:cs="Times New Roman"/>
+              </w:rPr>
               <w:t>Expected CODE (unsigned)</w:t>
             </w:r>
           </w:p>
@@ -1007,8 +1709,14 @@
               <w:widowControl w:val="0"/>
               <w:spacing w:line="240" w:lineRule="auto"/>
               <w:jc w:val="left"/>
-            </w:pPr>
-            <w:r>
+              <w:rPr>
+                <w:rFonts w:ascii="Times New Roman" w:hAnsi="Times New Roman" w:cs="Times New Roman"/>
+              </w:rPr>
+            </w:pPr>
+            <w:r>
+              <w:rPr>
+                <w:rFonts w:ascii="Times New Roman" w:hAnsi="Times New Roman" w:cs="Times New Roman"/>
+              </w:rPr>
               <w:t>Expected ERROR</w:t>
             </w:r>
           </w:p>
@@ -1030,10 +1738,13 @@
               <w:widowControl w:val="0"/>
               <w:spacing w:line="240" w:lineRule="auto"/>
               <w:jc w:val="center"/>
-            </w:pPr>
-            <w:r>
-              <w:rPr>
-                <w:rFonts w:ascii="Courier New" w:eastAsia="Courier New" w:hAnsi="Courier New" w:cs="Courier New"/>
+              <w:rPr>
+                <w:rFonts w:ascii="Times New Roman" w:hAnsi="Times New Roman" w:cs="Times New Roman"/>
+              </w:rPr>
+            </w:pPr>
+            <w:r>
+              <w:rPr>
+                <w:rFonts w:ascii="Times New Roman" w:eastAsia="Courier New" w:hAnsi="Times New Roman" w:cs="Times New Roman"/>
               </w:rPr>
               <w:t>3</w:t>
             </w:r>
@@ -1054,16 +1765,19 @@
               <w:widowControl w:val="0"/>
               <w:spacing w:line="240" w:lineRule="auto"/>
               <w:jc w:val="center"/>
-            </w:pPr>
-            <w:r>
-              <w:rPr>
-                <w:rFonts w:ascii="Courier New" w:eastAsia="Courier New" w:hAnsi="Courier New" w:cs="Courier New"/>
+              <w:rPr>
+                <w:rFonts w:ascii="Times New Roman" w:hAnsi="Times New Roman" w:cs="Times New Roman"/>
+              </w:rPr>
+            </w:pPr>
+            <w:r>
+              <w:rPr>
+                <w:rFonts w:ascii="Times New Roman" w:eastAsia="Courier New" w:hAnsi="Times New Roman" w:cs="Times New Roman"/>
               </w:rPr>
               <w:t>0000 0000 0000 001</w:t>
             </w:r>
             <w:r>
               <w:rPr>
-                <w:rFonts w:ascii="Courier New" w:eastAsia="Courier New" w:hAnsi="Courier New" w:cs="Courier New"/>
+                <w:rFonts w:ascii="Times New Roman" w:eastAsia="Courier New" w:hAnsi="Times New Roman" w:cs="Times New Roman"/>
                 <w:b/>
                 <w:bCs/>
               </w:rPr>
@@ -1086,10 +1800,13 @@
               <w:widowControl w:val="0"/>
               <w:spacing w:line="240" w:lineRule="auto"/>
               <w:jc w:val="center"/>
-            </w:pPr>
-            <w:r>
-              <w:rPr>
-                <w:rFonts w:ascii="Courier New" w:eastAsia="Courier New" w:hAnsi="Courier New" w:cs="Courier New"/>
+              <w:rPr>
+                <w:rFonts w:ascii="Times New Roman" w:hAnsi="Times New Roman" w:cs="Times New Roman"/>
+              </w:rPr>
+            </w:pPr>
+            <w:r>
+              <w:rPr>
+                <w:rFonts w:ascii="Times New Roman" w:eastAsia="Courier New" w:hAnsi="Times New Roman" w:cs="Times New Roman"/>
               </w:rPr>
               <w:t>0</w:t>
             </w:r>
@@ -1110,10 +1827,13 @@
               <w:widowControl w:val="0"/>
               <w:spacing w:line="240" w:lineRule="auto"/>
               <w:jc w:val="center"/>
-            </w:pPr>
-            <w:r>
-              <w:rPr>
-                <w:rFonts w:ascii="Courier New" w:eastAsia="Courier New" w:hAnsi="Courier New" w:cs="Courier New"/>
+              <w:rPr>
+                <w:rFonts w:ascii="Times New Roman" w:hAnsi="Times New Roman" w:cs="Times New Roman"/>
+              </w:rPr>
+            </w:pPr>
+            <w:r>
+              <w:rPr>
+                <w:rFonts w:ascii="Times New Roman" w:eastAsia="Courier New" w:hAnsi="Times New Roman" w:cs="Times New Roman"/>
               </w:rPr>
               <w:t>0</w:t>
             </w:r>
@@ -1136,10 +1856,13 @@
               <w:widowControl w:val="0"/>
               <w:spacing w:line="240" w:lineRule="auto"/>
               <w:jc w:val="center"/>
-            </w:pPr>
-            <w:r>
-              <w:rPr>
-                <w:rFonts w:ascii="Courier New" w:eastAsia="Courier New" w:hAnsi="Courier New" w:cs="Courier New"/>
+              <w:rPr>
+                <w:rFonts w:ascii="Times New Roman" w:hAnsi="Times New Roman" w:cs="Times New Roman"/>
+              </w:rPr>
+            </w:pPr>
+            <w:r>
+              <w:rPr>
+                <w:rFonts w:ascii="Times New Roman" w:eastAsia="Courier New" w:hAnsi="Times New Roman" w:cs="Times New Roman"/>
               </w:rPr>
               <w:t>7</w:t>
             </w:r>
@@ -1160,16 +1883,19 @@
               <w:widowControl w:val="0"/>
               <w:spacing w:line="240" w:lineRule="auto"/>
               <w:jc w:val="center"/>
-            </w:pPr>
-            <w:r>
-              <w:rPr>
-                <w:rFonts w:ascii="Courier New" w:eastAsia="Courier New" w:hAnsi="Courier New" w:cs="Courier New"/>
+              <w:rPr>
+                <w:rFonts w:ascii="Times New Roman" w:hAnsi="Times New Roman" w:cs="Times New Roman"/>
+              </w:rPr>
+            </w:pPr>
+            <w:r>
+              <w:rPr>
+                <w:rFonts w:ascii="Times New Roman" w:eastAsia="Courier New" w:hAnsi="Times New Roman" w:cs="Times New Roman"/>
               </w:rPr>
               <w:t>0000 0000 0000 011</w:t>
             </w:r>
             <w:r>
               <w:rPr>
-                <w:rFonts w:ascii="Courier New" w:eastAsia="Courier New" w:hAnsi="Courier New" w:cs="Courier New"/>
+                <w:rFonts w:ascii="Times New Roman" w:eastAsia="Courier New" w:hAnsi="Times New Roman" w:cs="Times New Roman"/>
                 <w:b/>
                 <w:bCs/>
               </w:rPr>
@@ -1192,10 +1918,13 @@
               <w:widowControl w:val="0"/>
               <w:spacing w:line="240" w:lineRule="auto"/>
               <w:jc w:val="center"/>
-            </w:pPr>
-            <w:r>
-              <w:rPr>
-                <w:rFonts w:ascii="Courier New" w:eastAsia="Courier New" w:hAnsi="Courier New" w:cs="Courier New"/>
+              <w:rPr>
+                <w:rFonts w:ascii="Times New Roman" w:hAnsi="Times New Roman" w:cs="Times New Roman"/>
+              </w:rPr>
+            </w:pPr>
+            <w:r>
+              <w:rPr>
+                <w:rFonts w:ascii="Times New Roman" w:eastAsia="Courier New" w:hAnsi="Times New Roman" w:cs="Times New Roman"/>
               </w:rPr>
               <w:t>0</w:t>
             </w:r>
@@ -1216,10 +1945,13 @@
               <w:widowControl w:val="0"/>
               <w:spacing w:line="240" w:lineRule="auto"/>
               <w:jc w:val="center"/>
-            </w:pPr>
-            <w:r>
-              <w:rPr>
-                <w:rFonts w:ascii="Courier New" w:eastAsia="Courier New" w:hAnsi="Courier New" w:cs="Courier New"/>
+              <w:rPr>
+                <w:rFonts w:ascii="Times New Roman" w:hAnsi="Times New Roman" w:cs="Times New Roman"/>
+              </w:rPr>
+            </w:pPr>
+            <w:r>
+              <w:rPr>
+                <w:rFonts w:ascii="Times New Roman" w:eastAsia="Courier New" w:hAnsi="Times New Roman" w:cs="Times New Roman"/>
               </w:rPr>
               <w:t>0</w:t>
             </w:r>
@@ -1242,10 +1974,13 @@
               <w:widowControl w:val="0"/>
               <w:spacing w:line="240" w:lineRule="auto"/>
               <w:jc w:val="center"/>
-            </w:pPr>
-            <w:r>
-              <w:rPr>
-                <w:rFonts w:ascii="Courier New" w:eastAsia="Courier New" w:hAnsi="Courier New" w:cs="Courier New"/>
+              <w:rPr>
+                <w:rFonts w:ascii="Times New Roman" w:hAnsi="Times New Roman" w:cs="Times New Roman"/>
+              </w:rPr>
+            </w:pPr>
+            <w:r>
+              <w:rPr>
+                <w:rFonts w:ascii="Times New Roman" w:eastAsia="Courier New" w:hAnsi="Times New Roman" w:cs="Times New Roman"/>
               </w:rPr>
               <w:t>29</w:t>
             </w:r>
@@ -1266,16 +2001,19 @@
               <w:widowControl w:val="0"/>
               <w:spacing w:line="240" w:lineRule="auto"/>
               <w:jc w:val="center"/>
-            </w:pPr>
-            <w:r>
-              <w:rPr>
-                <w:rFonts w:ascii="Courier New" w:eastAsia="Courier New" w:hAnsi="Courier New" w:cs="Courier New"/>
+              <w:rPr>
+                <w:rFonts w:ascii="Times New Roman" w:hAnsi="Times New Roman" w:cs="Times New Roman"/>
+              </w:rPr>
+            </w:pPr>
+            <w:r>
+              <w:rPr>
+                <w:rFonts w:ascii="Times New Roman" w:eastAsia="Courier New" w:hAnsi="Times New Roman" w:cs="Times New Roman"/>
               </w:rPr>
               <w:t>0000 0000 0001 110</w:t>
             </w:r>
             <w:r>
               <w:rPr>
-                <w:rFonts w:ascii="Courier New" w:eastAsia="Courier New" w:hAnsi="Courier New" w:cs="Courier New"/>
+                <w:rFonts w:ascii="Times New Roman" w:eastAsia="Courier New" w:hAnsi="Times New Roman" w:cs="Times New Roman"/>
                 <w:b/>
                 <w:bCs/>
               </w:rPr>
@@ -1298,10 +2036,13 @@
               <w:widowControl w:val="0"/>
               <w:spacing w:line="240" w:lineRule="auto"/>
               <w:jc w:val="center"/>
-            </w:pPr>
-            <w:r>
-              <w:rPr>
-                <w:rFonts w:ascii="Courier New" w:eastAsia="Courier New" w:hAnsi="Courier New" w:cs="Courier New"/>
+              <w:rPr>
+                <w:rFonts w:ascii="Times New Roman" w:hAnsi="Times New Roman" w:cs="Times New Roman"/>
+              </w:rPr>
+            </w:pPr>
+            <w:r>
+              <w:rPr>
+                <w:rFonts w:ascii="Times New Roman" w:eastAsia="Courier New" w:hAnsi="Times New Roman" w:cs="Times New Roman"/>
               </w:rPr>
               <w:t>0</w:t>
             </w:r>
@@ -1322,10 +2063,13 @@
               <w:widowControl w:val="0"/>
               <w:spacing w:line="240" w:lineRule="auto"/>
               <w:jc w:val="center"/>
-            </w:pPr>
-            <w:r>
-              <w:rPr>
-                <w:rFonts w:ascii="Courier New" w:eastAsia="Courier New" w:hAnsi="Courier New" w:cs="Courier New"/>
+              <w:rPr>
+                <w:rFonts w:ascii="Times New Roman" w:hAnsi="Times New Roman" w:cs="Times New Roman"/>
+              </w:rPr>
+            </w:pPr>
+            <w:r>
+              <w:rPr>
+                <w:rFonts w:ascii="Times New Roman" w:eastAsia="Courier New" w:hAnsi="Times New Roman" w:cs="Times New Roman"/>
               </w:rPr>
               <w:t>0</w:t>
             </w:r>
@@ -1348,10 +2092,13 @@
               <w:widowControl w:val="0"/>
               <w:spacing w:line="240" w:lineRule="auto"/>
               <w:jc w:val="center"/>
-            </w:pPr>
-            <w:r>
-              <w:rPr>
-                <w:rFonts w:ascii="Courier New" w:eastAsia="Courier New" w:hAnsi="Courier New" w:cs="Courier New"/>
+              <w:rPr>
+                <w:rFonts w:ascii="Times New Roman" w:hAnsi="Times New Roman" w:cs="Times New Roman"/>
+              </w:rPr>
+            </w:pPr>
+            <w:r>
+              <w:rPr>
+                <w:rFonts w:ascii="Times New Roman" w:eastAsia="Courier New" w:hAnsi="Times New Roman" w:cs="Times New Roman"/>
               </w:rPr>
               <w:t>301</w:t>
             </w:r>
@@ -1372,16 +2119,19 @@
               <w:widowControl w:val="0"/>
               <w:spacing w:line="240" w:lineRule="auto"/>
               <w:jc w:val="center"/>
-            </w:pPr>
-            <w:r>
-              <w:rPr>
-                <w:rFonts w:ascii="Courier New" w:eastAsia="Courier New" w:hAnsi="Courier New" w:cs="Courier New"/>
+              <w:rPr>
+                <w:rFonts w:ascii="Times New Roman" w:hAnsi="Times New Roman" w:cs="Times New Roman"/>
+              </w:rPr>
+            </w:pPr>
+            <w:r>
+              <w:rPr>
+                <w:rFonts w:ascii="Times New Roman" w:eastAsia="Courier New" w:hAnsi="Times New Roman" w:cs="Times New Roman"/>
               </w:rPr>
               <w:t>0000 0001 0010 110</w:t>
             </w:r>
             <w:r>
               <w:rPr>
-                <w:rFonts w:ascii="Courier New" w:eastAsia="Courier New" w:hAnsi="Courier New" w:cs="Courier New"/>
+                <w:rFonts w:ascii="Times New Roman" w:eastAsia="Courier New" w:hAnsi="Times New Roman" w:cs="Times New Roman"/>
                 <w:b/>
                 <w:bCs/>
               </w:rPr>
@@ -1404,10 +2154,13 @@
               <w:widowControl w:val="0"/>
               <w:spacing w:line="240" w:lineRule="auto"/>
               <w:jc w:val="center"/>
-            </w:pPr>
-            <w:r>
-              <w:rPr>
-                <w:rFonts w:ascii="Courier New" w:eastAsia="Courier New" w:hAnsi="Courier New" w:cs="Courier New"/>
+              <w:rPr>
+                <w:rFonts w:ascii="Times New Roman" w:hAnsi="Times New Roman" w:cs="Times New Roman"/>
+              </w:rPr>
+            </w:pPr>
+            <w:r>
+              <w:rPr>
+                <w:rFonts w:ascii="Times New Roman" w:eastAsia="Courier New" w:hAnsi="Times New Roman" w:cs="Times New Roman"/>
               </w:rPr>
               <w:t>0</w:t>
             </w:r>
@@ -1428,10 +2181,13 @@
               <w:widowControl w:val="0"/>
               <w:spacing w:line="240" w:lineRule="auto"/>
               <w:jc w:val="center"/>
-            </w:pPr>
-            <w:r>
-              <w:rPr>
-                <w:rFonts w:ascii="Courier New" w:eastAsia="Courier New" w:hAnsi="Courier New" w:cs="Courier New"/>
+              <w:rPr>
+                <w:rFonts w:ascii="Times New Roman" w:hAnsi="Times New Roman" w:cs="Times New Roman"/>
+              </w:rPr>
+            </w:pPr>
+            <w:r>
+              <w:rPr>
+                <w:rFonts w:ascii="Times New Roman" w:eastAsia="Courier New" w:hAnsi="Times New Roman" w:cs="Times New Roman"/>
               </w:rPr>
               <w:t>0</w:t>
             </w:r>
@@ -1454,10 +2210,13 @@
               <w:widowControl w:val="0"/>
               <w:spacing w:line="240" w:lineRule="auto"/>
               <w:jc w:val="center"/>
-            </w:pPr>
-            <w:r>
-              <w:rPr>
-                <w:rFonts w:ascii="Courier New" w:eastAsia="Courier New" w:hAnsi="Courier New" w:cs="Courier New"/>
+              <w:rPr>
+                <w:rFonts w:ascii="Times New Roman" w:hAnsi="Times New Roman" w:cs="Times New Roman"/>
+              </w:rPr>
+            </w:pPr>
+            <w:r>
+              <w:rPr>
+                <w:rFonts w:ascii="Times New Roman" w:eastAsia="Courier New" w:hAnsi="Times New Roman" w:cs="Times New Roman"/>
               </w:rPr>
               <w:t>452</w:t>
             </w:r>
@@ -1478,16 +2237,19 @@
               <w:widowControl w:val="0"/>
               <w:spacing w:line="240" w:lineRule="auto"/>
               <w:jc w:val="center"/>
-            </w:pPr>
-            <w:r>
-              <w:rPr>
-                <w:rFonts w:ascii="Courier New" w:eastAsia="Courier New" w:hAnsi="Courier New" w:cs="Courier New"/>
+              <w:rPr>
+                <w:rFonts w:ascii="Times New Roman" w:hAnsi="Times New Roman" w:cs="Times New Roman"/>
+              </w:rPr>
+            </w:pPr>
+            <w:r>
+              <w:rPr>
+                <w:rFonts w:ascii="Times New Roman" w:eastAsia="Courier New" w:hAnsi="Times New Roman" w:cs="Times New Roman"/>
               </w:rPr>
               <w:t>0000 0001 1100 0</w:t>
             </w:r>
             <w:r>
               <w:rPr>
-                <w:rFonts w:ascii="Courier New" w:eastAsia="Courier New" w:hAnsi="Courier New" w:cs="Courier New"/>
+                <w:rFonts w:ascii="Times New Roman" w:eastAsia="Courier New" w:hAnsi="Times New Roman" w:cs="Times New Roman"/>
                 <w:b/>
                 <w:bCs/>
               </w:rPr>
@@ -1495,7 +2257,7 @@
             </w:r>
             <w:r>
               <w:rPr>
-                <w:rFonts w:ascii="Courier New" w:eastAsia="Courier New" w:hAnsi="Courier New" w:cs="Courier New"/>
+                <w:rFonts w:ascii="Times New Roman" w:eastAsia="Courier New" w:hAnsi="Times New Roman" w:cs="Times New Roman"/>
               </w:rPr>
               <w:t>00</w:t>
             </w:r>
@@ -1516,10 +2278,13 @@
               <w:widowControl w:val="0"/>
               <w:spacing w:line="240" w:lineRule="auto"/>
               <w:jc w:val="center"/>
-            </w:pPr>
-            <w:r>
-              <w:rPr>
-                <w:rFonts w:ascii="Courier New" w:eastAsia="Courier New" w:hAnsi="Courier New" w:cs="Courier New"/>
+              <w:rPr>
+                <w:rFonts w:ascii="Times New Roman" w:hAnsi="Times New Roman" w:cs="Times New Roman"/>
+              </w:rPr>
+            </w:pPr>
+            <w:r>
+              <w:rPr>
+                <w:rFonts w:ascii="Times New Roman" w:eastAsia="Courier New" w:hAnsi="Times New Roman" w:cs="Times New Roman"/>
               </w:rPr>
               <w:t>2</w:t>
             </w:r>
@@ -1540,10 +2305,13 @@
               <w:widowControl w:val="0"/>
               <w:spacing w:line="240" w:lineRule="auto"/>
               <w:jc w:val="center"/>
-            </w:pPr>
-            <w:r>
-              <w:rPr>
-                <w:rFonts w:ascii="Courier New" w:eastAsia="Courier New" w:hAnsi="Courier New" w:cs="Courier New"/>
+              <w:rPr>
+                <w:rFonts w:ascii="Times New Roman" w:hAnsi="Times New Roman" w:cs="Times New Roman"/>
+              </w:rPr>
+            </w:pPr>
+            <w:r>
+              <w:rPr>
+                <w:rFonts w:ascii="Times New Roman" w:eastAsia="Courier New" w:hAnsi="Times New Roman" w:cs="Times New Roman"/>
               </w:rPr>
               <w:t>0</w:t>
             </w:r>
@@ -1566,10 +2334,13 @@
               <w:widowControl w:val="0"/>
               <w:spacing w:line="240" w:lineRule="auto"/>
               <w:jc w:val="center"/>
-            </w:pPr>
-            <w:r>
-              <w:rPr>
-                <w:rFonts w:ascii="Courier New" w:eastAsia="Courier New" w:hAnsi="Courier New" w:cs="Courier New"/>
+              <w:rPr>
+                <w:rFonts w:ascii="Times New Roman" w:hAnsi="Times New Roman" w:cs="Times New Roman"/>
+              </w:rPr>
+            </w:pPr>
+            <w:r>
+              <w:rPr>
+                <w:rFonts w:ascii="Times New Roman" w:eastAsia="Courier New" w:hAnsi="Times New Roman" w:cs="Times New Roman"/>
               </w:rPr>
               <w:t>1502</w:t>
             </w:r>
@@ -1590,16 +2361,19 @@
               <w:widowControl w:val="0"/>
               <w:spacing w:line="240" w:lineRule="auto"/>
               <w:jc w:val="center"/>
-            </w:pPr>
-            <w:r>
-              <w:rPr>
-                <w:rFonts w:ascii="Courier New" w:eastAsia="Courier New" w:hAnsi="Courier New" w:cs="Courier New"/>
+              <w:rPr>
+                <w:rFonts w:ascii="Times New Roman" w:hAnsi="Times New Roman" w:cs="Times New Roman"/>
+              </w:rPr>
+            </w:pPr>
+            <w:r>
+              <w:rPr>
+                <w:rFonts w:ascii="Times New Roman" w:eastAsia="Courier New" w:hAnsi="Times New Roman" w:cs="Times New Roman"/>
               </w:rPr>
               <w:t>0000 0101 1101 11</w:t>
             </w:r>
             <w:r>
               <w:rPr>
-                <w:rFonts w:ascii="Courier New" w:eastAsia="Courier New" w:hAnsi="Courier New" w:cs="Courier New"/>
+                <w:rFonts w:ascii="Times New Roman" w:eastAsia="Courier New" w:hAnsi="Times New Roman" w:cs="Times New Roman"/>
                 <w:b/>
                 <w:bCs/>
               </w:rPr>
@@ -1607,7 +2381,7 @@
             </w:r>
             <w:r>
               <w:rPr>
-                <w:rFonts w:ascii="Courier New" w:eastAsia="Courier New" w:hAnsi="Courier New" w:cs="Courier New"/>
+                <w:rFonts w:ascii="Times New Roman" w:eastAsia="Courier New" w:hAnsi="Times New Roman" w:cs="Times New Roman"/>
               </w:rPr>
               <w:t>0</w:t>
             </w:r>
@@ -1628,10 +2402,13 @@
               <w:widowControl w:val="0"/>
               <w:spacing w:line="240" w:lineRule="auto"/>
               <w:jc w:val="center"/>
-            </w:pPr>
-            <w:r>
-              <w:rPr>
-                <w:rFonts w:ascii="Courier New" w:eastAsia="Courier New" w:hAnsi="Courier New" w:cs="Courier New"/>
+              <w:rPr>
+                <w:rFonts w:ascii="Times New Roman" w:hAnsi="Times New Roman" w:cs="Times New Roman"/>
+              </w:rPr>
+            </w:pPr>
+            <w:r>
+              <w:rPr>
+                <w:rFonts w:ascii="Times New Roman" w:eastAsia="Courier New" w:hAnsi="Times New Roman" w:cs="Times New Roman"/>
               </w:rPr>
               <w:t>1</w:t>
             </w:r>
@@ -1652,10 +2429,13 @@
               <w:widowControl w:val="0"/>
               <w:spacing w:line="240" w:lineRule="auto"/>
               <w:jc w:val="center"/>
-            </w:pPr>
-            <w:r>
-              <w:rPr>
-                <w:rFonts w:ascii="Courier New" w:eastAsia="Courier New" w:hAnsi="Courier New" w:cs="Courier New"/>
+              <w:rPr>
+                <w:rFonts w:ascii="Times New Roman" w:hAnsi="Times New Roman" w:cs="Times New Roman"/>
+              </w:rPr>
+            </w:pPr>
+            <w:r>
+              <w:rPr>
+                <w:rFonts w:ascii="Times New Roman" w:eastAsia="Courier New" w:hAnsi="Times New Roman" w:cs="Times New Roman"/>
               </w:rPr>
               <w:t>0</w:t>
             </w:r>
@@ -1678,10 +2458,13 @@
               <w:widowControl w:val="0"/>
               <w:spacing w:line="240" w:lineRule="auto"/>
               <w:jc w:val="center"/>
-            </w:pPr>
-            <w:r>
-              <w:rPr>
-                <w:rFonts w:ascii="Courier New" w:eastAsia="Courier New" w:hAnsi="Courier New" w:cs="Courier New"/>
+              <w:rPr>
+                <w:rFonts w:ascii="Times New Roman" w:hAnsi="Times New Roman" w:cs="Times New Roman"/>
+              </w:rPr>
+            </w:pPr>
+            <w:r>
+              <w:rPr>
+                <w:rFonts w:ascii="Times New Roman" w:eastAsia="Courier New" w:hAnsi="Times New Roman" w:cs="Times New Roman"/>
               </w:rPr>
               <w:t>12304</w:t>
             </w:r>
@@ -1702,16 +2485,19 @@
               <w:widowControl w:val="0"/>
               <w:spacing w:line="240" w:lineRule="auto"/>
               <w:jc w:val="center"/>
-            </w:pPr>
-            <w:r>
-              <w:rPr>
-                <w:rFonts w:ascii="Courier New" w:eastAsia="Courier New" w:hAnsi="Courier New" w:cs="Courier New"/>
+              <w:rPr>
+                <w:rFonts w:ascii="Times New Roman" w:hAnsi="Times New Roman" w:cs="Times New Roman"/>
+              </w:rPr>
+            </w:pPr>
+            <w:r>
+              <w:rPr>
+                <w:rFonts w:ascii="Times New Roman" w:eastAsia="Courier New" w:hAnsi="Times New Roman" w:cs="Times New Roman"/>
               </w:rPr>
               <w:t>0011 0000 000</w:t>
             </w:r>
             <w:r>
               <w:rPr>
-                <w:rFonts w:ascii="Courier New" w:eastAsia="Courier New" w:hAnsi="Courier New" w:cs="Courier New"/>
+                <w:rFonts w:ascii="Times New Roman" w:eastAsia="Courier New" w:hAnsi="Times New Roman" w:cs="Times New Roman"/>
                 <w:b/>
                 <w:bCs/>
               </w:rPr>
@@ -1719,7 +2505,7 @@
             </w:r>
             <w:r>
               <w:rPr>
-                <w:rFonts w:ascii="Courier New" w:eastAsia="Courier New" w:hAnsi="Courier New" w:cs="Courier New"/>
+                <w:rFonts w:ascii="Times New Roman" w:eastAsia="Courier New" w:hAnsi="Times New Roman" w:cs="Times New Roman"/>
               </w:rPr>
               <w:t>0000</w:t>
             </w:r>
@@ -1740,10 +2526,13 @@
               <w:widowControl w:val="0"/>
               <w:spacing w:line="240" w:lineRule="auto"/>
               <w:jc w:val="center"/>
-            </w:pPr>
-            <w:r>
-              <w:rPr>
-                <w:rFonts w:ascii="Courier New" w:eastAsia="Courier New" w:hAnsi="Courier New" w:cs="Courier New"/>
+              <w:rPr>
+                <w:rFonts w:ascii="Times New Roman" w:hAnsi="Times New Roman" w:cs="Times New Roman"/>
+              </w:rPr>
+            </w:pPr>
+            <w:r>
+              <w:rPr>
+                <w:rFonts w:ascii="Times New Roman" w:eastAsia="Courier New" w:hAnsi="Times New Roman" w:cs="Times New Roman"/>
               </w:rPr>
               <w:t>4</w:t>
             </w:r>
@@ -1764,10 +2553,13 @@
               <w:widowControl w:val="0"/>
               <w:spacing w:line="240" w:lineRule="auto"/>
               <w:jc w:val="center"/>
-            </w:pPr>
-            <w:r>
-              <w:rPr>
-                <w:rFonts w:ascii="Courier New" w:eastAsia="Courier New" w:hAnsi="Courier New" w:cs="Courier New"/>
+              <w:rPr>
+                <w:rFonts w:ascii="Times New Roman" w:hAnsi="Times New Roman" w:cs="Times New Roman"/>
+              </w:rPr>
+            </w:pPr>
+            <w:r>
+              <w:rPr>
+                <w:rFonts w:ascii="Times New Roman" w:eastAsia="Courier New" w:hAnsi="Times New Roman" w:cs="Times New Roman"/>
               </w:rPr>
               <w:t>0</w:t>
             </w:r>
@@ -1790,10 +2582,13 @@
               <w:widowControl w:val="0"/>
               <w:spacing w:line="240" w:lineRule="auto"/>
               <w:jc w:val="center"/>
-            </w:pPr>
-            <w:r>
-              <w:rPr>
-                <w:rFonts w:ascii="Courier New" w:eastAsia="Courier New" w:hAnsi="Courier New" w:cs="Courier New"/>
+              <w:rPr>
+                <w:rFonts w:ascii="Times New Roman" w:hAnsi="Times New Roman" w:cs="Times New Roman"/>
+              </w:rPr>
+            </w:pPr>
+            <w:r>
+              <w:rPr>
+                <w:rFonts w:ascii="Times New Roman" w:eastAsia="Courier New" w:hAnsi="Times New Roman" w:cs="Times New Roman"/>
               </w:rPr>
               <w:t>20433</w:t>
             </w:r>
@@ -1814,16 +2609,19 @@
               <w:widowControl w:val="0"/>
               <w:spacing w:line="240" w:lineRule="auto"/>
               <w:jc w:val="center"/>
-            </w:pPr>
-            <w:r>
-              <w:rPr>
-                <w:rFonts w:ascii="Courier New" w:eastAsia="Courier New" w:hAnsi="Courier New" w:cs="Courier New"/>
+              <w:rPr>
+                <w:rFonts w:ascii="Times New Roman" w:hAnsi="Times New Roman" w:cs="Times New Roman"/>
+              </w:rPr>
+            </w:pPr>
+            <w:r>
+              <w:rPr>
+                <w:rFonts w:ascii="Times New Roman" w:eastAsia="Courier New" w:hAnsi="Times New Roman" w:cs="Times New Roman"/>
               </w:rPr>
               <w:t>0100 1111 1101 000</w:t>
             </w:r>
             <w:r>
               <w:rPr>
-                <w:rFonts w:ascii="Courier New" w:eastAsia="Courier New" w:hAnsi="Courier New" w:cs="Courier New"/>
+                <w:rFonts w:ascii="Times New Roman" w:eastAsia="Courier New" w:hAnsi="Times New Roman" w:cs="Times New Roman"/>
                 <w:b/>
                 <w:bCs/>
               </w:rPr>
@@ -1846,10 +2644,13 @@
               <w:widowControl w:val="0"/>
               <w:spacing w:line="240" w:lineRule="auto"/>
               <w:jc w:val="center"/>
-            </w:pPr>
-            <w:r>
-              <w:rPr>
-                <w:rFonts w:ascii="Courier New" w:eastAsia="Courier New" w:hAnsi="Courier New" w:cs="Courier New"/>
+              <w:rPr>
+                <w:rFonts w:ascii="Times New Roman" w:hAnsi="Times New Roman" w:cs="Times New Roman"/>
+              </w:rPr>
+            </w:pPr>
+            <w:r>
+              <w:rPr>
+                <w:rFonts w:ascii="Times New Roman" w:eastAsia="Courier New" w:hAnsi="Times New Roman" w:cs="Times New Roman"/>
               </w:rPr>
               <w:t>0</w:t>
             </w:r>
@@ -1870,10 +2671,13 @@
               <w:widowControl w:val="0"/>
               <w:spacing w:line="240" w:lineRule="auto"/>
               <w:jc w:val="center"/>
-            </w:pPr>
-            <w:r>
-              <w:rPr>
-                <w:rFonts w:ascii="Courier New" w:eastAsia="Courier New" w:hAnsi="Courier New" w:cs="Courier New"/>
+              <w:rPr>
+                <w:rFonts w:ascii="Times New Roman" w:hAnsi="Times New Roman" w:cs="Times New Roman"/>
+              </w:rPr>
+            </w:pPr>
+            <w:r>
+              <w:rPr>
+                <w:rFonts w:ascii="Times New Roman" w:eastAsia="Courier New" w:hAnsi="Times New Roman" w:cs="Times New Roman"/>
               </w:rPr>
               <w:t>0</w:t>
             </w:r>
@@ -1896,10 +2700,13 @@
               <w:widowControl w:val="0"/>
               <w:spacing w:line="240" w:lineRule="auto"/>
               <w:jc w:val="center"/>
-            </w:pPr>
-            <w:r>
-              <w:rPr>
-                <w:rFonts w:ascii="Courier New" w:eastAsia="Courier New" w:hAnsi="Courier New" w:cs="Courier New"/>
+              <w:rPr>
+                <w:rFonts w:ascii="Times New Roman" w:hAnsi="Times New Roman" w:cs="Times New Roman"/>
+              </w:rPr>
+            </w:pPr>
+            <w:r>
+              <w:rPr>
+                <w:rFonts w:ascii="Times New Roman" w:eastAsia="Courier New" w:hAnsi="Times New Roman" w:cs="Times New Roman"/>
               </w:rPr>
               <w:t>30001</w:t>
             </w:r>
@@ -1920,16 +2727,19 @@
               <w:widowControl w:val="0"/>
               <w:spacing w:line="240" w:lineRule="auto"/>
               <w:jc w:val="center"/>
-            </w:pPr>
-            <w:r>
-              <w:rPr>
-                <w:rFonts w:ascii="Courier New" w:eastAsia="Courier New" w:hAnsi="Courier New" w:cs="Courier New"/>
+              <w:rPr>
+                <w:rFonts w:ascii="Times New Roman" w:hAnsi="Times New Roman" w:cs="Times New Roman"/>
+              </w:rPr>
+            </w:pPr>
+            <w:r>
+              <w:rPr>
+                <w:rFonts w:ascii="Times New Roman" w:eastAsia="Courier New" w:hAnsi="Times New Roman" w:cs="Times New Roman"/>
               </w:rPr>
               <w:t>0111 0101 0011 000</w:t>
             </w:r>
             <w:r>
               <w:rPr>
-                <w:rFonts w:ascii="Courier New" w:eastAsia="Courier New" w:hAnsi="Courier New" w:cs="Courier New"/>
+                <w:rFonts w:ascii="Times New Roman" w:eastAsia="Courier New" w:hAnsi="Times New Roman" w:cs="Times New Roman"/>
                 <w:b/>
                 <w:bCs/>
               </w:rPr>
@@ -1952,10 +2762,13 @@
               <w:widowControl w:val="0"/>
               <w:spacing w:line="240" w:lineRule="auto"/>
               <w:jc w:val="center"/>
-            </w:pPr>
-            <w:r>
-              <w:rPr>
-                <w:rFonts w:ascii="Courier New" w:eastAsia="Courier New" w:hAnsi="Courier New" w:cs="Courier New"/>
+              <w:rPr>
+                <w:rFonts w:ascii="Times New Roman" w:hAnsi="Times New Roman" w:cs="Times New Roman"/>
+              </w:rPr>
+            </w:pPr>
+            <w:r>
+              <w:rPr>
+                <w:rFonts w:ascii="Times New Roman" w:eastAsia="Courier New" w:hAnsi="Times New Roman" w:cs="Times New Roman"/>
               </w:rPr>
               <w:t>0</w:t>
             </w:r>
@@ -1976,10 +2789,13 @@
               <w:widowControl w:val="0"/>
               <w:spacing w:line="240" w:lineRule="auto"/>
               <w:jc w:val="center"/>
-            </w:pPr>
-            <w:r>
-              <w:rPr>
-                <w:rFonts w:ascii="Courier New" w:eastAsia="Courier New" w:hAnsi="Courier New" w:cs="Courier New"/>
+              <w:rPr>
+                <w:rFonts w:ascii="Times New Roman" w:hAnsi="Times New Roman" w:cs="Times New Roman"/>
+              </w:rPr>
+            </w:pPr>
+            <w:r>
+              <w:rPr>
+                <w:rFonts w:ascii="Times New Roman" w:eastAsia="Courier New" w:hAnsi="Times New Roman" w:cs="Times New Roman"/>
               </w:rPr>
               <w:t>0</w:t>
             </w:r>
@@ -2002,10 +2818,13 @@
               <w:widowControl w:val="0"/>
               <w:spacing w:line="240" w:lineRule="auto"/>
               <w:jc w:val="center"/>
-            </w:pPr>
-            <w:r>
-              <w:rPr>
-                <w:rFonts w:ascii="Courier New" w:eastAsia="Courier New" w:hAnsi="Courier New" w:cs="Courier New"/>
+              <w:rPr>
+                <w:rFonts w:ascii="Times New Roman" w:hAnsi="Times New Roman" w:cs="Times New Roman"/>
+              </w:rPr>
+            </w:pPr>
+            <w:r>
+              <w:rPr>
+                <w:rFonts w:ascii="Times New Roman" w:eastAsia="Courier New" w:hAnsi="Times New Roman" w:cs="Times New Roman"/>
               </w:rPr>
               <w:t>32000</w:t>
             </w:r>
@@ -2026,16 +2845,19 @@
               <w:widowControl w:val="0"/>
               <w:spacing w:line="240" w:lineRule="auto"/>
               <w:jc w:val="center"/>
-            </w:pPr>
-            <w:r>
-              <w:rPr>
-                <w:rFonts w:ascii="Courier New" w:eastAsia="Courier New" w:hAnsi="Courier New" w:cs="Courier New"/>
+              <w:rPr>
+                <w:rFonts w:ascii="Times New Roman" w:hAnsi="Times New Roman" w:cs="Times New Roman"/>
+              </w:rPr>
+            </w:pPr>
+            <w:r>
+              <w:rPr>
+                <w:rFonts w:ascii="Times New Roman" w:eastAsia="Courier New" w:hAnsi="Times New Roman" w:cs="Times New Roman"/>
               </w:rPr>
               <w:t>0111 110</w:t>
             </w:r>
             <w:r>
               <w:rPr>
-                <w:rFonts w:ascii="Courier New" w:eastAsia="Courier New" w:hAnsi="Courier New" w:cs="Courier New"/>
+                <w:rFonts w:ascii="Times New Roman" w:eastAsia="Courier New" w:hAnsi="Times New Roman" w:cs="Times New Roman"/>
                 <w:b/>
                 <w:bCs/>
               </w:rPr>
@@ -2043,7 +2865,7 @@
             </w:r>
             <w:r>
               <w:rPr>
-                <w:rFonts w:ascii="Courier New" w:eastAsia="Courier New" w:hAnsi="Courier New" w:cs="Courier New"/>
+                <w:rFonts w:ascii="Times New Roman" w:eastAsia="Courier New" w:hAnsi="Times New Roman" w:cs="Times New Roman"/>
               </w:rPr>
               <w:t>0000 0000</w:t>
             </w:r>
@@ -2064,10 +2886,13 @@
               <w:widowControl w:val="0"/>
               <w:spacing w:line="240" w:lineRule="auto"/>
               <w:jc w:val="center"/>
-            </w:pPr>
-            <w:r>
-              <w:rPr>
-                <w:rFonts w:ascii="Courier New" w:eastAsia="Courier New" w:hAnsi="Courier New" w:cs="Courier New"/>
+              <w:rPr>
+                <w:rFonts w:ascii="Times New Roman" w:hAnsi="Times New Roman" w:cs="Times New Roman"/>
+              </w:rPr>
+            </w:pPr>
+            <w:r>
+              <w:rPr>
+                <w:rFonts w:ascii="Times New Roman" w:eastAsia="Courier New" w:hAnsi="Times New Roman" w:cs="Times New Roman"/>
               </w:rPr>
               <w:t>8</w:t>
             </w:r>
@@ -2088,10 +2913,13 @@
               <w:widowControl w:val="0"/>
               <w:spacing w:line="240" w:lineRule="auto"/>
               <w:jc w:val="center"/>
-            </w:pPr>
-            <w:r>
-              <w:rPr>
-                <w:rFonts w:ascii="Courier New" w:eastAsia="Courier New" w:hAnsi="Courier New" w:cs="Courier New"/>
+              <w:rPr>
+                <w:rFonts w:ascii="Times New Roman" w:hAnsi="Times New Roman" w:cs="Times New Roman"/>
+              </w:rPr>
+            </w:pPr>
+            <w:r>
+              <w:rPr>
+                <w:rFonts w:ascii="Times New Roman" w:eastAsia="Courier New" w:hAnsi="Times New Roman" w:cs="Times New Roman"/>
               </w:rPr>
               <w:t>0</w:t>
             </w:r>
@@ -2099,13 +2927,23 @@
         </w:tc>
       </w:tr>
     </w:tbl>
-    <w:p/>
     <w:p>
       <w:pPr>
+        <w:rPr>
+          <w:rFonts w:ascii="Times New Roman" w:hAnsi="Times New Roman" w:cs="Times New Roman"/>
+        </w:rPr>
+      </w:pPr>
+    </w:p>
+    <w:p>
+      <w:pPr>
         <w:keepNext/>
-      </w:pPr>
-      <w:r>
-        <w:rPr>
+        <w:rPr>
+          <w:rFonts w:ascii="Times New Roman" w:hAnsi="Times New Roman" w:cs="Times New Roman"/>
+        </w:rPr>
+      </w:pPr>
+      <w:r>
+        <w:rPr>
+          <w:rFonts w:ascii="Times New Roman" w:hAnsi="Times New Roman" w:cs="Times New Roman"/>
           <w:noProof/>
           <w:lang w:val="en-US"/>
         </w:rPr>
@@ -2123,7 +2961,7 @@
                     <pic:cNvPicPr preferRelativeResize="0"/>
                   </pic:nvPicPr>
                   <pic:blipFill>
-                    <a:blip r:embed="rId14"/>
+                    <a:blip r:embed="rId19"/>
                     <a:srcRect/>
                     <a:stretch>
                       <a:fillRect/>
@@ -2149,116 +2987,231 @@
     <w:p>
       <w:pPr>
         <w:pStyle w:val="Caption"/>
+        <w:rPr>
+          <w:rFonts w:ascii="Times New Roman" w:hAnsi="Times New Roman" w:cs="Times New Roman"/>
+        </w:rPr>
       </w:pPr>
       <w:bookmarkStart w:id="9" w:name="_Ref463300311"/>
       <w:bookmarkStart w:id="10" w:name="_Ref463300307"/>
       <w:r>
+        <w:rPr>
+          <w:rFonts w:ascii="Times New Roman" w:hAnsi="Times New Roman" w:cs="Times New Roman"/>
+        </w:rPr>
         <w:t>Fig</w:t>
       </w:r>
       <w:r>
+        <w:rPr>
+          <w:rFonts w:ascii="Times New Roman" w:hAnsi="Times New Roman" w:cs="Times New Roman"/>
+        </w:rPr>
         <w:t xml:space="preserve">ure </w:t>
       </w:r>
       <w:r>
+        <w:rPr>
+          <w:rFonts w:ascii="Times New Roman" w:hAnsi="Times New Roman" w:cs="Times New Roman"/>
+        </w:rPr>
         <w:fldChar w:fldCharType="begin"/>
       </w:r>
       <w:r>
+        <w:rPr>
+          <w:rFonts w:ascii="Times New Roman" w:hAnsi="Times New Roman" w:cs="Times New Roman"/>
+        </w:rPr>
         <w:instrText xml:space="preserve"> SEQ Figure \* ARABIC </w:instrText>
       </w:r>
       <w:r>
+        <w:rPr>
+          <w:rFonts w:ascii="Times New Roman" w:hAnsi="Times New Roman" w:cs="Times New Roman"/>
+        </w:rPr>
         <w:fldChar w:fldCharType="separate"/>
       </w:r>
       <w:r>
         <w:rPr>
+          <w:rFonts w:ascii="Times New Roman" w:hAnsi="Times New Roman" w:cs="Times New Roman"/>
           <w:noProof/>
         </w:rPr>
         <w:t>6</w:t>
       </w:r>
       <w:r>
+        <w:rPr>
+          <w:rFonts w:ascii="Times New Roman" w:hAnsi="Times New Roman" w:cs="Times New Roman"/>
+        </w:rPr>
         <w:fldChar w:fldCharType="end"/>
       </w:r>
       <w:bookmarkEnd w:id="9"/>
       <w:r>
+        <w:rPr>
+          <w:rFonts w:ascii="Times New Roman" w:hAnsi="Times New Roman" w:cs="Times New Roman"/>
+        </w:rPr>
         <w:t xml:space="preserve">. Resulting Waveform </w:t>
       </w:r>
       <w:r>
+        <w:rPr>
+          <w:rFonts w:ascii="Times New Roman" w:hAnsi="Times New Roman" w:cs="Times New Roman"/>
+        </w:rPr>
         <w:t>with</w:t>
       </w:r>
       <w:r>
+        <w:rPr>
+          <w:rFonts w:ascii="Times New Roman" w:hAnsi="Times New Roman" w:cs="Times New Roman"/>
+        </w:rPr>
         <w:t xml:space="preserve"> Arbitrary Input.</w:t>
       </w:r>
       <w:bookmarkEnd w:id="10"/>
     </w:p>
-    <w:p/>
     <w:p>
       <w:pPr>
-        <w:ind w:firstLine="720"/>
-      </w:pPr>
-      <w:r>
-        <w:t xml:space="preserve">As can be seen by comparing </w:t>
-      </w:r>
-      <w:r>
-        <w:fldChar w:fldCharType="begin"/>
-      </w:r>
-      <w:r>
-        <w:instrText xml:space="preserve"> REF _Ref463300547 \h </w:instrText>
-      </w:r>
-      <w:r>
-        <w:fldChar w:fldCharType="separate"/>
-      </w:r>
-      <w:r>
-        <w:t xml:space="preserve">Table </w:t>
-      </w:r>
-      <w:r>
-        <w:rPr>
-          <w:noProof/>
-        </w:rPr>
-        <w:t>1</w:t>
-      </w:r>
-      <w:r>
-        <w:fldChar w:fldCharType="end"/>
-      </w:r>
-      <w:r>
-        <w:t xml:space="preserve"> and</w:t>
-      </w:r>
-      <w:r>
-        <w:t xml:space="preserve"> </w:t>
-      </w:r>
-      <w:r>
-        <w:fldChar w:fldCharType="begin"/>
-      </w:r>
-      <w:r>
-        <w:instrText xml:space="preserve"> REF _Ref463300311 \h </w:instrText>
-      </w:r>
-      <w:r>
-        <w:fldChar w:fldCharType="separate"/>
-      </w:r>
-      <w:r>
-        <w:t xml:space="preserve">Figure </w:t>
-      </w:r>
-      <w:r>
-        <w:rPr>
-          <w:noProof/>
-        </w:rPr>
-        <w:t>6</w:t>
-      </w:r>
-      <w:r>
-        <w:fldChar w:fldCharType="end"/>
-      </w:r>
-      <w:r>
-        <w:t>, the behaviour is as expected.</w:t>
-      </w:r>
-      <w:r>
-        <w:t xml:space="preserve"> Our tests did not cover all possible input cases, but we have covered enough that we are confident that the circuit performs correctly.</w:t>
-      </w:r>
+        <w:rPr>
+          <w:rFonts w:ascii="Times New Roman" w:hAnsi="Times New Roman" w:cs="Times New Roman"/>
+        </w:rPr>
+      </w:pPr>
     </w:p>
     <w:p>
       <w:pPr>
         <w:ind w:firstLine="720"/>
-      </w:pPr>
+        <w:rPr>
+          <w:rFonts w:ascii="Times New Roman" w:hAnsi="Times New Roman" w:cs="Times New Roman"/>
+        </w:rPr>
+      </w:pPr>
+      <w:r>
+        <w:rPr>
+          <w:rFonts w:ascii="Times New Roman" w:hAnsi="Times New Roman" w:cs="Times New Roman"/>
+        </w:rPr>
+        <w:t xml:space="preserve">As can be seen by comparing </w:t>
+      </w:r>
+      <w:r>
+        <w:rPr>
+          <w:rFonts w:ascii="Times New Roman" w:hAnsi="Times New Roman" w:cs="Times New Roman"/>
+        </w:rPr>
+        <w:fldChar w:fldCharType="begin"/>
+      </w:r>
+      <w:r>
+        <w:rPr>
+          <w:rFonts w:ascii="Times New Roman" w:hAnsi="Times New Roman" w:cs="Times New Roman"/>
+        </w:rPr>
+        <w:instrText xml:space="preserve"> REF _Ref463300547 \h </w:instrText>
+      </w:r>
+      <w:r>
+        <w:rPr>
+          <w:rFonts w:ascii="Times New Roman" w:hAnsi="Times New Roman" w:cs="Times New Roman"/>
+        </w:rPr>
+        <w:instrText xml:space="preserve"> \* MERGEFORMAT </w:instrText>
+      </w:r>
+      <w:r>
+        <w:rPr>
+          <w:rFonts w:ascii="Times New Roman" w:hAnsi="Times New Roman" w:cs="Times New Roman"/>
+        </w:rPr>
+      </w:r>
+      <w:r>
+        <w:rPr>
+          <w:rFonts w:ascii="Times New Roman" w:hAnsi="Times New Roman" w:cs="Times New Roman"/>
+        </w:rPr>
+        <w:fldChar w:fldCharType="separate"/>
+      </w:r>
+      <w:r>
+        <w:rPr>
+          <w:rFonts w:ascii="Times New Roman" w:hAnsi="Times New Roman" w:cs="Times New Roman"/>
+        </w:rPr>
+        <w:t xml:space="preserve">Table </w:t>
+      </w:r>
+      <w:r>
+        <w:rPr>
+          <w:rFonts w:ascii="Times New Roman" w:hAnsi="Times New Roman" w:cs="Times New Roman"/>
+          <w:noProof/>
+        </w:rPr>
+        <w:t>1</w:t>
+      </w:r>
+      <w:r>
+        <w:rPr>
+          <w:rFonts w:ascii="Times New Roman" w:hAnsi="Times New Roman" w:cs="Times New Roman"/>
+        </w:rPr>
+        <w:fldChar w:fldCharType="end"/>
+      </w:r>
+      <w:r>
+        <w:rPr>
+          <w:rFonts w:ascii="Times New Roman" w:hAnsi="Times New Roman" w:cs="Times New Roman"/>
+        </w:rPr>
+        <w:t xml:space="preserve"> and</w:t>
+      </w:r>
+      <w:r>
+        <w:rPr>
+          <w:rFonts w:ascii="Times New Roman" w:hAnsi="Times New Roman" w:cs="Times New Roman"/>
+        </w:rPr>
+        <w:t xml:space="preserve"> </w:t>
+      </w:r>
+      <w:r>
+        <w:rPr>
+          <w:rFonts w:ascii="Times New Roman" w:hAnsi="Times New Roman" w:cs="Times New Roman"/>
+        </w:rPr>
+        <w:fldChar w:fldCharType="begin"/>
+      </w:r>
+      <w:r>
+        <w:rPr>
+          <w:rFonts w:ascii="Times New Roman" w:hAnsi="Times New Roman" w:cs="Times New Roman"/>
+        </w:rPr>
+        <w:instrText xml:space="preserve"> REF _Ref463300311 \h </w:instrText>
+      </w:r>
+      <w:r>
+        <w:rPr>
+          <w:rFonts w:ascii="Times New Roman" w:hAnsi="Times New Roman" w:cs="Times New Roman"/>
+        </w:rPr>
+        <w:instrText xml:space="preserve"> \* MERGEFORMAT </w:instrText>
+      </w:r>
+      <w:r>
+        <w:rPr>
+          <w:rFonts w:ascii="Times New Roman" w:hAnsi="Times New Roman" w:cs="Times New Roman"/>
+        </w:rPr>
+      </w:r>
+      <w:r>
+        <w:rPr>
+          <w:rFonts w:ascii="Times New Roman" w:hAnsi="Times New Roman" w:cs="Times New Roman"/>
+        </w:rPr>
+        <w:fldChar w:fldCharType="separate"/>
+      </w:r>
+      <w:r>
+        <w:rPr>
+          <w:rFonts w:ascii="Times New Roman" w:hAnsi="Times New Roman" w:cs="Times New Roman"/>
+        </w:rPr>
+        <w:t xml:space="preserve">Figure </w:t>
+      </w:r>
+      <w:r>
+        <w:rPr>
+          <w:rFonts w:ascii="Times New Roman" w:hAnsi="Times New Roman" w:cs="Times New Roman"/>
+          <w:noProof/>
+        </w:rPr>
+        <w:t>6</w:t>
+      </w:r>
+      <w:r>
+        <w:rPr>
+          <w:rFonts w:ascii="Times New Roman" w:hAnsi="Times New Roman" w:cs="Times New Roman"/>
+        </w:rPr>
+        <w:fldChar w:fldCharType="end"/>
+      </w:r>
+      <w:r>
+        <w:rPr>
+          <w:rFonts w:ascii="Times New Roman" w:hAnsi="Times New Roman" w:cs="Times New Roman"/>
+        </w:rPr>
+        <w:t>, the behaviour is as expected.</w:t>
+      </w:r>
+      <w:r>
+        <w:rPr>
+          <w:rFonts w:ascii="Times New Roman" w:hAnsi="Times New Roman" w:cs="Times New Roman"/>
+        </w:rPr>
+        <w:t xml:space="preserve"> Our tests did not cover all possible input cases, but we have covered enough that we are confident that the circuit performs correctly.</w:t>
+      </w:r>
     </w:p>
     <w:p>
       <w:pPr>
         <w:ind w:firstLine="720"/>
+        <w:rPr>
+          <w:rFonts w:ascii="Times New Roman" w:hAnsi="Times New Roman" w:cs="Times New Roman"/>
+        </w:rPr>
+      </w:pPr>
+    </w:p>
+    <w:p>
+      <w:pPr>
+        <w:ind w:firstLine="720"/>
+        <w:rPr>
+          <w:rFonts w:ascii="Times New Roman" w:hAnsi="Times New Roman" w:cs="Times New Roman"/>
+        </w:rPr>
         <w:sectPr>
           <w:pgSz w:w="12240" w:h="15840"/>
           <w:pgMar w:top="1440" w:right="1440" w:bottom="1440" w:left="1440" w:header="720" w:footer="720" w:gutter="0"/>
@@ -2268,14 +3221,20 @@
       </w:pPr>
     </w:p>
     <w:p>
-      <w:r>
-        <w:rPr>
+      <w:pPr>
+        <w:rPr>
+          <w:rFonts w:ascii="Times New Roman" w:hAnsi="Times New Roman" w:cs="Times New Roman"/>
+        </w:rPr>
+      </w:pPr>
+      <w:r>
+        <w:rPr>
+          <w:rFonts w:ascii="Times New Roman" w:hAnsi="Times New Roman" w:cs="Times New Roman"/>
           <w:noProof/>
         </w:rPr>
         <w:lastRenderedPageBreak/>
         <w:pict w14:anchorId="3B476D58">
           <v:shape id="_x0000_s1027" type="#_x0000_t75" style="position:absolute;left:0;text-align:left;margin-left:0;margin-top:0;width:655.65pt;height:490.5pt;z-index:251658240;mso-position-horizontal:center;mso-position-horizontal-relative:margin;mso-position-vertical:center;mso-position-vertical-relative:margin">
-            <v:imagedata r:id="rId15" o:title="Evaluation Form" croptop="9375f" cropbottom="3890f" cropleft="5126f" cropright="6435f"/>
+            <v:imagedata r:id="rId20" o:title="Evaluation Form" croptop="9375f" cropbottom="3890f" cropleft="5126f" cropright="6435f"/>
             <w10:wrap type="square" anchorx="margin" anchory="margin"/>
           </v:shape>
         </w:pict>
@@ -2320,26 +3279,62 @@
 <w:ftr xmlns:wpc="http://schemas.microsoft.com/office/word/2010/wordprocessingCanvas" xmlns:cx="http://schemas.microsoft.com/office/drawing/2014/chartex" xmlns:cx1="http://schemas.microsoft.com/office/drawing/2015/9/8/chartex" xmlns:cx2="http://schemas.microsoft.com/office/drawing/2015/10/21/chartex" xmlns:mc="http://schemas.openxmlformats.org/markup-compatibility/2006" xmlns:o="urn:schemas-microsoft-com:office:office" xmlns:r="http://schemas.openxmlformats.org/officeDocument/2006/relationships" xmlns:m="http://schemas.openxmlformats.org/officeDocument/2006/math" xmlns:v="urn:schemas-microsoft-com:vml" xmlns:wp14="http://schemas.microsoft.com/office/word/2010/wordprocessingDrawing" xmlns:wp="http://schemas.openxmlformats.org/drawingml/2006/wordprocessingDrawing" xmlns:w10="urn:schemas-microsoft-com:office:word" xmlns:w="http://schemas.openxmlformats.org/wordprocessingml/2006/main" xmlns:w14="http://schemas.microsoft.com/office/word/2010/wordml" xmlns:w15="http://schemas.microsoft.com/office/word/2012/wordml" xmlns:w16se="http://schemas.microsoft.com/office/word/2015/wordml/symex" xmlns:wpg="http://schemas.microsoft.com/office/word/2010/wordprocessingGroup" xmlns:wpi="http://schemas.microsoft.com/office/word/2010/wordprocessingInk" xmlns:wne="http://schemas.microsoft.com/office/word/2006/wordml" xmlns:wps="http://schemas.microsoft.com/office/word/2010/wordprocessingShape" mc:Ignorable="w14 w15 w16se wp14">
   <w:p>
     <w:pPr>
+      <w:pStyle w:val="Footer"/>
+    </w:pPr>
+  </w:p>
+</w:ftr>
+</file>
+
+<file path=word/footer2.xml><?xml version="1.0" encoding="utf-8"?>
+<w:ftr xmlns:wpc="http://schemas.microsoft.com/office/word/2010/wordprocessingCanvas" xmlns:cx="http://schemas.microsoft.com/office/drawing/2014/chartex" xmlns:cx1="http://schemas.microsoft.com/office/drawing/2015/9/8/chartex" xmlns:cx2="http://schemas.microsoft.com/office/drawing/2015/10/21/chartex" xmlns:mc="http://schemas.openxmlformats.org/markup-compatibility/2006" xmlns:o="urn:schemas-microsoft-com:office:office" xmlns:r="http://schemas.openxmlformats.org/officeDocument/2006/relationships" xmlns:m="http://schemas.openxmlformats.org/officeDocument/2006/math" xmlns:v="urn:schemas-microsoft-com:vml" xmlns:wp14="http://schemas.microsoft.com/office/word/2010/wordprocessingDrawing" xmlns:wp="http://schemas.openxmlformats.org/drawingml/2006/wordprocessingDrawing" xmlns:w10="urn:schemas-microsoft-com:office:word" xmlns:w="http://schemas.openxmlformats.org/wordprocessingml/2006/main" xmlns:w14="http://schemas.microsoft.com/office/word/2010/wordml" xmlns:w15="http://schemas.microsoft.com/office/word/2012/wordml" xmlns:w16se="http://schemas.microsoft.com/office/word/2015/wordml/symex" xmlns:wpg="http://schemas.microsoft.com/office/word/2010/wordprocessingGroup" xmlns:wpi="http://schemas.microsoft.com/office/word/2010/wordprocessingInk" xmlns:wne="http://schemas.microsoft.com/office/word/2006/wordml" xmlns:wps="http://schemas.microsoft.com/office/word/2010/wordprocessingShape" mc:Ignorable="w14 w15 w16se wp14">
+  <w:p>
+    <w:pPr>
       <w:jc w:val="right"/>
+      <w:rPr>
+        <w:rFonts w:ascii="Times New Roman" w:hAnsi="Times New Roman" w:cs="Times New Roman"/>
+      </w:rPr>
     </w:pPr>
     <w:r>
+      <w:rPr>
+        <w:rFonts w:ascii="Times New Roman" w:hAnsi="Times New Roman" w:cs="Times New Roman"/>
+      </w:rPr>
       <w:fldChar w:fldCharType="begin"/>
     </w:r>
     <w:r>
+      <w:rPr>
+        <w:rFonts w:ascii="Times New Roman" w:hAnsi="Times New Roman" w:cs="Times New Roman"/>
+      </w:rPr>
       <w:instrText>PAGE</w:instrText>
     </w:r>
     <w:r>
+      <w:rPr>
+        <w:rFonts w:ascii="Times New Roman" w:hAnsi="Times New Roman" w:cs="Times New Roman"/>
+      </w:rPr>
       <w:fldChar w:fldCharType="separate"/>
     </w:r>
     <w:r>
       <w:rPr>
+        <w:rFonts w:ascii="Times New Roman" w:hAnsi="Times New Roman" w:cs="Times New Roman"/>
         <w:noProof/>
       </w:rPr>
       <w:t>4</w:t>
     </w:r>
     <w:r>
+      <w:rPr>
+        <w:rFonts w:ascii="Times New Roman" w:hAnsi="Times New Roman" w:cs="Times New Roman"/>
+      </w:rPr>
       <w:fldChar w:fldCharType="end"/>
     </w:r>
+  </w:p>
+</w:ftr>
+</file>
+
+<file path=word/footer3.xml><?xml version="1.0" encoding="utf-8"?>
+<w:ftr xmlns:wpc="http://schemas.microsoft.com/office/word/2010/wordprocessingCanvas" xmlns:cx="http://schemas.microsoft.com/office/drawing/2014/chartex" xmlns:cx1="http://schemas.microsoft.com/office/drawing/2015/9/8/chartex" xmlns:cx2="http://schemas.microsoft.com/office/drawing/2015/10/21/chartex" xmlns:mc="http://schemas.openxmlformats.org/markup-compatibility/2006" xmlns:o="urn:schemas-microsoft-com:office:office" xmlns:r="http://schemas.openxmlformats.org/officeDocument/2006/relationships" xmlns:m="http://schemas.openxmlformats.org/officeDocument/2006/math" xmlns:v="urn:schemas-microsoft-com:vml" xmlns:wp14="http://schemas.microsoft.com/office/word/2010/wordprocessingDrawing" xmlns:wp="http://schemas.openxmlformats.org/drawingml/2006/wordprocessingDrawing" xmlns:w10="urn:schemas-microsoft-com:office:word" xmlns:w="http://schemas.openxmlformats.org/wordprocessingml/2006/main" xmlns:w14="http://schemas.microsoft.com/office/word/2010/wordml" xmlns:w15="http://schemas.microsoft.com/office/word/2012/wordml" xmlns:w16se="http://schemas.microsoft.com/office/word/2015/wordml/symex" xmlns:wpg="http://schemas.microsoft.com/office/word/2010/wordprocessingGroup" xmlns:wpi="http://schemas.microsoft.com/office/word/2010/wordprocessingInk" xmlns:wne="http://schemas.microsoft.com/office/word/2006/wordml" xmlns:wps="http://schemas.microsoft.com/office/word/2010/wordprocessingShape" mc:Ignorable="w14 w15 w16se wp14">
+  <w:p>
+    <w:pPr>
+      <w:pStyle w:val="Footer"/>
+    </w:pPr>
   </w:p>
 </w:ftr>
 </file>
@@ -2367,6 +3362,36 @@
     </w:p>
   </w:footnote>
 </w:footnotes>
+</file>
+
+<file path=word/header1.xml><?xml version="1.0" encoding="utf-8"?>
+<w:hdr xmlns:wpc="http://schemas.microsoft.com/office/word/2010/wordprocessingCanvas" xmlns:cx="http://schemas.microsoft.com/office/drawing/2014/chartex" xmlns:cx1="http://schemas.microsoft.com/office/drawing/2015/9/8/chartex" xmlns:cx2="http://schemas.microsoft.com/office/drawing/2015/10/21/chartex" xmlns:mc="http://schemas.openxmlformats.org/markup-compatibility/2006" xmlns:o="urn:schemas-microsoft-com:office:office" xmlns:r="http://schemas.openxmlformats.org/officeDocument/2006/relationships" xmlns:m="http://schemas.openxmlformats.org/officeDocument/2006/math" xmlns:v="urn:schemas-microsoft-com:vml" xmlns:wp14="http://schemas.microsoft.com/office/word/2010/wordprocessingDrawing" xmlns:wp="http://schemas.openxmlformats.org/drawingml/2006/wordprocessingDrawing" xmlns:w10="urn:schemas-microsoft-com:office:word" xmlns:w="http://schemas.openxmlformats.org/wordprocessingml/2006/main" xmlns:w14="http://schemas.microsoft.com/office/word/2010/wordml" xmlns:w15="http://schemas.microsoft.com/office/word/2012/wordml" xmlns:w16se="http://schemas.microsoft.com/office/word/2015/wordml/symex" xmlns:wpg="http://schemas.microsoft.com/office/word/2010/wordprocessingGroup" xmlns:wpi="http://schemas.microsoft.com/office/word/2010/wordprocessingInk" xmlns:wne="http://schemas.microsoft.com/office/word/2006/wordml" xmlns:wps="http://schemas.microsoft.com/office/word/2010/wordprocessingShape" mc:Ignorable="w14 w15 w16se wp14">
+  <w:p>
+    <w:pPr>
+      <w:pStyle w:val="Header"/>
+    </w:pPr>
+  </w:p>
+</w:hdr>
+</file>
+
+<file path=word/header2.xml><?xml version="1.0" encoding="utf-8"?>
+<w:hdr xmlns:wpc="http://schemas.microsoft.com/office/word/2010/wordprocessingCanvas" xmlns:cx="http://schemas.microsoft.com/office/drawing/2014/chartex" xmlns:cx1="http://schemas.microsoft.com/office/drawing/2015/9/8/chartex" xmlns:cx2="http://schemas.microsoft.com/office/drawing/2015/10/21/chartex" xmlns:mc="http://schemas.openxmlformats.org/markup-compatibility/2006" xmlns:o="urn:schemas-microsoft-com:office:office" xmlns:r="http://schemas.openxmlformats.org/officeDocument/2006/relationships" xmlns:m="http://schemas.openxmlformats.org/officeDocument/2006/math" xmlns:v="urn:schemas-microsoft-com:vml" xmlns:wp14="http://schemas.microsoft.com/office/word/2010/wordprocessingDrawing" xmlns:wp="http://schemas.openxmlformats.org/drawingml/2006/wordprocessingDrawing" xmlns:w10="urn:schemas-microsoft-com:office:word" xmlns:w="http://schemas.openxmlformats.org/wordprocessingml/2006/main" xmlns:w14="http://schemas.microsoft.com/office/word/2010/wordml" xmlns:w15="http://schemas.microsoft.com/office/word/2012/wordml" xmlns:w16se="http://schemas.microsoft.com/office/word/2015/wordml/symex" xmlns:wpg="http://schemas.microsoft.com/office/word/2010/wordprocessingGroup" xmlns:wpi="http://schemas.microsoft.com/office/word/2010/wordprocessingInk" xmlns:wne="http://schemas.microsoft.com/office/word/2006/wordml" xmlns:wps="http://schemas.microsoft.com/office/word/2010/wordprocessingShape" mc:Ignorable="w14 w15 w16se wp14">
+  <w:p>
+    <w:pPr>
+      <w:pStyle w:val="Header"/>
+    </w:pPr>
+  </w:p>
+</w:hdr>
+</file>
+
+<file path=word/header3.xml><?xml version="1.0" encoding="utf-8"?>
+<w:hdr xmlns:wpc="http://schemas.microsoft.com/office/word/2010/wordprocessingCanvas" xmlns:cx="http://schemas.microsoft.com/office/drawing/2014/chartex" xmlns:cx1="http://schemas.microsoft.com/office/drawing/2015/9/8/chartex" xmlns:cx2="http://schemas.microsoft.com/office/drawing/2015/10/21/chartex" xmlns:mc="http://schemas.openxmlformats.org/markup-compatibility/2006" xmlns:o="urn:schemas-microsoft-com:office:office" xmlns:r="http://schemas.openxmlformats.org/officeDocument/2006/relationships" xmlns:m="http://schemas.openxmlformats.org/officeDocument/2006/math" xmlns:v="urn:schemas-microsoft-com:vml" xmlns:wp14="http://schemas.microsoft.com/office/word/2010/wordprocessingDrawing" xmlns:wp="http://schemas.openxmlformats.org/drawingml/2006/wordprocessingDrawing" xmlns:w10="urn:schemas-microsoft-com:office:word" xmlns:w="http://schemas.openxmlformats.org/wordprocessingml/2006/main" xmlns:w14="http://schemas.microsoft.com/office/word/2010/wordml" xmlns:w15="http://schemas.microsoft.com/office/word/2012/wordml" xmlns:w16se="http://schemas.microsoft.com/office/word/2015/wordml/symex" xmlns:wpg="http://schemas.microsoft.com/office/word/2010/wordprocessingGroup" xmlns:wpi="http://schemas.microsoft.com/office/word/2010/wordprocessingInk" xmlns:wne="http://schemas.microsoft.com/office/word/2006/wordml" xmlns:wps="http://schemas.microsoft.com/office/word/2010/wordprocessingShape" mc:Ignorable="w14 w15 w16se wp14">
+  <w:p>
+    <w:pPr>
+      <w:pStyle w:val="Header"/>
+    </w:pPr>
+  </w:p>
+</w:hdr>
 </file>
 
 <file path=word/numbering.xml><?xml version="1.0" encoding="utf-8"?>
@@ -2881,7 +3906,6 @@
     <w:lsdException w:name="List Table 5 Dark Accent 6" w:uiPriority="50"/>
     <w:lsdException w:name="List Table 6 Colorful Accent 6" w:uiPriority="51"/>
     <w:lsdException w:name="List Table 7 Colorful Accent 6" w:uiPriority="52"/>
-    <w:lsdException w:name="Mention" w:semiHidden="1" w:unhideWhenUsed="1"/>
   </w:latentStyles>
   <w:style w:type="paragraph" w:default="1" w:styleId="Normal">
     <w:name w:val="Normal"/>
@@ -2991,7 +4015,6 @@
   <w:style w:type="character" w:default="1" w:styleId="DefaultParagraphFont">
     <w:name w:val="Default Paragraph Font"/>
     <w:uiPriority w:val="1"/>
-    <w:semiHidden/>
     <w:unhideWhenUsed/>
   </w:style>
   <w:style w:type="table" w:default="1" w:styleId="TableNormal">
@@ -3122,6 +4145,38 @@
     <w:rPr>
       <w:lang w:val="en-CA"/>
     </w:rPr>
+  </w:style>
+  <w:style w:type="paragraph" w:styleId="NoSpacing">
+    <w:name w:val="No Spacing"/>
+    <w:uiPriority w:val="1"/>
+    <w:qFormat/>
+    <w:rsid w:val="00C93ACA"/>
+    <w:pPr>
+      <w:spacing w:line="240" w:lineRule="auto"/>
+    </w:pPr>
+    <w:rPr>
+      <w:rFonts w:ascii="Times New Roman" w:hAnsi="Times New Roman"/>
+      <w:lang w:val="en-CA"/>
+    </w:rPr>
+  </w:style>
+  <w:style w:type="table" w:styleId="TableGrid">
+    <w:name w:val="Table Grid"/>
+    <w:basedOn w:val="TableNormal"/>
+    <w:uiPriority w:val="39"/>
+    <w:rsid w:val="00E97B49"/>
+    <w:pPr>
+      <w:spacing w:line="240" w:lineRule="auto"/>
+    </w:pPr>
+    <w:tblPr>
+      <w:tblBorders>
+        <w:top w:val="single" w:sz="4" w:space="0" w:color="auto"/>
+        <w:left w:val="single" w:sz="4" w:space="0" w:color="auto"/>
+        <w:bottom w:val="single" w:sz="4" w:space="0" w:color="auto"/>
+        <w:right w:val="single" w:sz="4" w:space="0" w:color="auto"/>
+        <w:insideH w:val="single" w:sz="4" w:space="0" w:color="auto"/>
+        <w:insideV w:val="single" w:sz="4" w:space="0" w:color="auto"/>
+      </w:tblBorders>
+    </w:tblPr>
   </w:style>
 </w:styles>
 </file>
@@ -3444,7 +4499,7 @@
 </file>
 
 <file path=customXml/itemProps1.xml><?xml version="1.0" encoding="utf-8"?>
-<ds:datastoreItem xmlns:ds="http://schemas.openxmlformats.org/officeDocument/2006/customXml" ds:itemID="{69636E58-57F4-4FBB-A7ED-8F85900D215C}">
+<ds:datastoreItem xmlns:ds="http://schemas.openxmlformats.org/officeDocument/2006/customXml" ds:itemID="{EA64DFD6-B885-4391-A095-7A992826A9C6}">
   <ds:schemaRefs>
     <ds:schemaRef ds:uri="http://schemas.openxmlformats.org/officeDocument/2006/bibliography"/>
   </ds:schemaRefs>

</xml_diff>